<commit_message>
Transfars broken link fix
</commit_message>
<xml_diff>
--- a/USTRANSCOM/DEVELOPMENT/msword/TRANSFARS-PART-5501.docx
+++ b/USTRANSCOM/DEVELOPMENT/msword/TRANSFARS-PART-5501.docx
@@ -1,6 +1,6 @@
 
 <file path=word/document.xml><?xml version="1.0" encoding="utf-8"?>
-<w:document xmlns:wpc="http://schemas.microsoft.com/office/word/2010/wordprocessingCanvas" xmlns:mc="http://schemas.openxmlformats.org/markup-compatibility/2006" xmlns:o="urn:schemas-microsoft-com:office:office" xmlns:r="http://schemas.openxmlformats.org/officeDocument/2006/relationships" xmlns:m="http://schemas.openxmlformats.org/officeDocument/2006/math" xmlns:v="urn:schemas-microsoft-com:vml" xmlns:wp14="http://schemas.microsoft.com/office/word/2010/wordprocessingDrawing" xmlns:wp="http://schemas.openxmlformats.org/drawingml/2006/wordprocessingDrawing" xmlns:w10="urn:schemas-microsoft-com:office:word" xmlns:w="http://schemas.openxmlformats.org/wordprocessingml/2006/main" xmlns:w14="http://schemas.microsoft.com/office/word/2010/wordml" xmlns:wpg="http://schemas.microsoft.com/office/word/2010/wordprocessingGroup" xmlns:wpi="http://schemas.microsoft.com/office/word/2010/wordprocessingInk" xmlns:wne="http://schemas.microsoft.com/office/word/2006/wordml" xmlns:wps="http://schemas.microsoft.com/office/word/2010/wordprocessingShape" mc:Ignorable="w14 wp14">
+<w:document xmlns:wpc="http://schemas.microsoft.com/office/word/2010/wordprocessingCanvas" xmlns:cx="http://schemas.microsoft.com/office/drawing/2014/chartex" xmlns:cx1="http://schemas.microsoft.com/office/drawing/2015/9/8/chartex" xmlns:cx2="http://schemas.microsoft.com/office/drawing/2015/10/21/chartex" xmlns:cx3="http://schemas.microsoft.com/office/drawing/2016/5/9/chartex" xmlns:cx4="http://schemas.microsoft.com/office/drawing/2016/5/10/chartex" xmlns:cx5="http://schemas.microsoft.com/office/drawing/2016/5/11/chartex" xmlns:cx6="http://schemas.microsoft.com/office/drawing/2016/5/12/chartex" xmlns:cx7="http://schemas.microsoft.com/office/drawing/2016/5/13/chartex" xmlns:cx8="http://schemas.microsoft.com/office/drawing/2016/5/14/chartex" xmlns:mc="http://schemas.openxmlformats.org/markup-compatibility/2006" xmlns:aink="http://schemas.microsoft.com/office/drawing/2016/ink" xmlns:am3d="http://schemas.microsoft.com/office/drawing/2017/model3d" xmlns:o="urn:schemas-microsoft-com:office:office" xmlns:r="http://schemas.openxmlformats.org/officeDocument/2006/relationships" xmlns:m="http://schemas.openxmlformats.org/officeDocument/2006/math" xmlns:v="urn:schemas-microsoft-com:vml" xmlns:wp14="http://schemas.microsoft.com/office/word/2010/wordprocessingDrawing" xmlns:wp="http://schemas.openxmlformats.org/drawingml/2006/wordprocessingDrawing" xmlns:w10="urn:schemas-microsoft-com:office:word" xmlns:w="http://schemas.openxmlformats.org/wordprocessingml/2006/main" xmlns:w14="http://schemas.microsoft.com/office/word/2010/wordml" xmlns:w15="http://schemas.microsoft.com/office/word/2012/wordml" xmlns:w16cex="http://schemas.microsoft.com/office/word/2018/wordml/cex" xmlns:w16cid="http://schemas.microsoft.com/office/word/2016/wordml/cid" xmlns:w16="http://schemas.microsoft.com/office/word/2018/wordml" xmlns:w16sdtdh="http://schemas.microsoft.com/office/word/2020/wordml/sdtdatahash" xmlns:w16se="http://schemas.microsoft.com/office/word/2015/wordml/symex" xmlns:wpg="http://schemas.microsoft.com/office/word/2010/wordprocessingGroup" xmlns:wpi="http://schemas.microsoft.com/office/word/2010/wordprocessingInk" xmlns:wne="http://schemas.microsoft.com/office/word/2006/wordml" xmlns:wps="http://schemas.microsoft.com/office/word/2010/wordprocessingShape" mc:Ignorable="w14 w15 w16se w16cid w16 w16cex w16sdtdh wp14">
   <w:body>
     <w:p/>
     <w:p>
@@ -127,22 +127,14 @@
       <w:r>
         <w:t xml:space="preserve">  Proposed revisions to the FAR, DFARS, or TRANSFARS shall be submitted in accordance with </w:t>
       </w:r>
-      <w:hyperlink r:id="rId7" w:anchor="P85_2559" w:tgtFrame="_blank" w:history="1">
+      <w:hyperlink r:id="rId6" w:anchor="DFARS-201.201-1" w:tgtFrame="_blank" w:history="1">
         <w:r>
           <w:rPr>
             <w:rStyle w:val="Hyperlink"/>
           </w:rPr>
-          <w:t>DFARS 201.201-1(d</w:t>
-        </w:r>
-        <w:proofErr w:type="gramStart"/>
-        <w:r>
-          <w:rPr>
-            <w:rStyle w:val="Hyperlink"/>
-          </w:rPr>
-          <w:t>)(</w:t>
+          <w:t>DFARS 201.201-1(d)(</w:t>
         </w:r>
         <w:proofErr w:type="spellStart"/>
-        <w:proofErr w:type="gramEnd"/>
         <w:r>
           <w:rPr>
             <w:rStyle w:val="Hyperlink"/>
@@ -177,16 +169,11 @@
       <w:pPr>
         <w:pStyle w:val="Heading3"/>
       </w:pPr>
-      <w:proofErr w:type="gramStart"/>
       <w:r>
         <w:t>5501.301</w:t>
       </w:r>
       <w:r>
-        <w:t xml:space="preserve"> -- Policy.</w:t>
-      </w:r>
-      <w:proofErr w:type="gramEnd"/>
-      <w:r>
-        <w:t xml:space="preserve">  </w:t>
+        <w:t xml:space="preserve"> -- Policy.  </w:t>
       </w:r>
     </w:p>
     <w:p>
@@ -249,7 +236,7 @@
       <w:r>
         <w:t xml:space="preserve">  United States Transportation Command is assigned Chapter 55 of </w:t>
       </w:r>
-      <w:hyperlink r:id="rId8" w:tgtFrame="_blank" w:history="1">
+      <w:hyperlink r:id="rId7" w:tgtFrame="_blank" w:history="1">
         <w:r>
           <w:rPr>
             <w:rStyle w:val="Hyperlink"/>
@@ -310,22 +297,14 @@
       <w:r>
         <w:t xml:space="preserve">sufficient justification as to why the clause is needed in accordance with </w:t>
       </w:r>
-      <w:hyperlink r:id="rId9" w:anchor="P85_2559" w:tgtFrame="_blank" w:history="1">
+      <w:hyperlink r:id="rId8" w:anchor="DFARS-201.201-1" w:tgtFrame="_blank" w:history="1">
         <w:r>
           <w:rPr>
             <w:rStyle w:val="Hyperlink"/>
           </w:rPr>
-          <w:t>DFARS 201.201-1(d</w:t>
-        </w:r>
-        <w:proofErr w:type="gramStart"/>
-        <w:r>
-          <w:rPr>
-            <w:rStyle w:val="Hyperlink"/>
-          </w:rPr>
-          <w:t>)(</w:t>
+          <w:t>DFARS 201.201-1(d)(</w:t>
         </w:r>
         <w:proofErr w:type="spellStart"/>
-        <w:proofErr w:type="gramEnd"/>
         <w:r>
           <w:rPr>
             <w:rStyle w:val="Hyperlink"/>
@@ -367,16 +346,9 @@
       </w:r>
     </w:p>
     <w:p>
-      <w:smartTag w:uri="urn:schemas-microsoft-com:office:smarttags" w:element="country-region">
-        <w:smartTag w:uri="urn:schemas-microsoft-com:office:smarttags" w:element="place">
-          <w:r>
-            <w:lastRenderedPageBreak/>
-            <w:t>United States</w:t>
-          </w:r>
-        </w:smartTag>
-      </w:smartTag>
-      <w:r>
-        <w:t xml:space="preserve"> Transportation Command</w:t>
+      <w:r>
+        <w:lastRenderedPageBreak/>
+        <w:t>United States Transportation Command</w:t>
       </w:r>
     </w:p>
     <w:p>
@@ -385,13 +357,9 @@
       </w:r>
     </w:p>
     <w:p>
-      <w:smartTag w:uri="urn:schemas-microsoft-com:office:smarttags" w:element="Street">
-        <w:smartTag w:uri="urn:schemas-microsoft-com:office:smarttags" w:element="address">
-          <w:r>
-            <w:t>508 Scott Drive</w:t>
-          </w:r>
-        </w:smartTag>
-      </w:smartTag>
+      <w:r>
+        <w:t>508 Scott Drive</w:t>
+      </w:r>
     </w:p>
     <w:p>
       <w:r>
@@ -402,7 +370,7 @@
       <w:pPr>
         <w:pStyle w:val="NormalWeb"/>
       </w:pPr>
-      <w:hyperlink r:id="rId10" w:history="1">
+      <w:hyperlink r:id="rId9" w:history="1">
         <w:r>
           <w:rPr>
             <w:rStyle w:val="Hyperlink"/>
@@ -498,7 +466,7 @@
       <w:r>
         <w:t xml:space="preserve"> The Director of Acquisition (TCAQ) is the approval authority within USTRANSCOM for FAR and DFARS individual deviations except for the individual or class deviations at </w:t>
       </w:r>
-      <w:hyperlink r:id="rId11" w:tgtFrame="_blank" w:history="1">
+      <w:hyperlink r:id="rId10" w:anchor="DFARS-201.402" w:tgtFrame="_blank" w:history="1">
         <w:r>
           <w:rPr>
             <w:rStyle w:val="Hyperlink"/>
@@ -618,12 +586,10 @@
       <w:bookmarkStart w:id="17" w:name="P71_5142"/>
       <w:bookmarkStart w:id="18" w:name="P73_5220"/>
       <w:bookmarkStart w:id="19" w:name="P75_5311"/>
-      <w:bookmarkStart w:id="20" w:name="_GoBack"/>
       <w:bookmarkEnd w:id="16"/>
       <w:bookmarkEnd w:id="17"/>
       <w:bookmarkEnd w:id="18"/>
       <w:bookmarkEnd w:id="19"/>
-      <w:bookmarkEnd w:id="20"/>
     </w:p>
     <w:sectPr>
       <w:pgSz w:w="12240" w:h="15840"/>
@@ -636,8 +602,8 @@
 </file>
 
 <file path=word/numbering.xml><?xml version="1.0" encoding="utf-8"?>
-<w:numbering xmlns:wpc="http://schemas.microsoft.com/office/word/2010/wordprocessingCanvas" xmlns:mc="http://schemas.openxmlformats.org/markup-compatibility/2006" xmlns:o="urn:schemas-microsoft-com:office:office" xmlns:r="http://schemas.openxmlformats.org/officeDocument/2006/relationships" xmlns:m="http://schemas.openxmlformats.org/officeDocument/2006/math" xmlns:v="urn:schemas-microsoft-com:vml" xmlns:wp14="http://schemas.microsoft.com/office/word/2010/wordprocessingDrawing" xmlns:wp="http://schemas.openxmlformats.org/drawingml/2006/wordprocessingDrawing" xmlns:w10="urn:schemas-microsoft-com:office:word" xmlns:w="http://schemas.openxmlformats.org/wordprocessingml/2006/main" xmlns:w14="http://schemas.microsoft.com/office/word/2010/wordml" xmlns:wpg="http://schemas.microsoft.com/office/word/2010/wordprocessingGroup" xmlns:wpi="http://schemas.microsoft.com/office/word/2010/wordprocessingInk" xmlns:wne="http://schemas.microsoft.com/office/word/2006/wordml" xmlns:wps="http://schemas.microsoft.com/office/word/2010/wordprocessingShape" mc:Ignorable="w14 wp14">
-  <w:abstractNum w:abstractNumId="0">
+<w:numbering xmlns:wpc="http://schemas.microsoft.com/office/word/2010/wordprocessingCanvas" xmlns:cx="http://schemas.microsoft.com/office/drawing/2014/chartex" xmlns:cx1="http://schemas.microsoft.com/office/drawing/2015/9/8/chartex" xmlns:cx2="http://schemas.microsoft.com/office/drawing/2015/10/21/chartex" xmlns:cx3="http://schemas.microsoft.com/office/drawing/2016/5/9/chartex" xmlns:cx4="http://schemas.microsoft.com/office/drawing/2016/5/10/chartex" xmlns:cx5="http://schemas.microsoft.com/office/drawing/2016/5/11/chartex" xmlns:cx6="http://schemas.microsoft.com/office/drawing/2016/5/12/chartex" xmlns:cx7="http://schemas.microsoft.com/office/drawing/2016/5/13/chartex" xmlns:cx8="http://schemas.microsoft.com/office/drawing/2016/5/14/chartex" xmlns:mc="http://schemas.openxmlformats.org/markup-compatibility/2006" xmlns:aink="http://schemas.microsoft.com/office/drawing/2016/ink" xmlns:am3d="http://schemas.microsoft.com/office/drawing/2017/model3d" xmlns:o="urn:schemas-microsoft-com:office:office" xmlns:r="http://schemas.openxmlformats.org/officeDocument/2006/relationships" xmlns:m="http://schemas.openxmlformats.org/officeDocument/2006/math" xmlns:v="urn:schemas-microsoft-com:vml" xmlns:wp14="http://schemas.microsoft.com/office/word/2010/wordprocessingDrawing" xmlns:wp="http://schemas.openxmlformats.org/drawingml/2006/wordprocessingDrawing" xmlns:w10="urn:schemas-microsoft-com:office:word" xmlns:w="http://schemas.openxmlformats.org/wordprocessingml/2006/main" xmlns:w14="http://schemas.microsoft.com/office/word/2010/wordml" xmlns:w15="http://schemas.microsoft.com/office/word/2012/wordml" xmlns:w16cex="http://schemas.microsoft.com/office/word/2018/wordml/cex" xmlns:w16cid="http://schemas.microsoft.com/office/word/2016/wordml/cid" xmlns:w16="http://schemas.microsoft.com/office/word/2018/wordml" xmlns:w16sdtdh="http://schemas.microsoft.com/office/word/2020/wordml/sdtdatahash" xmlns:w16se="http://schemas.microsoft.com/office/word/2015/wordml/symex" xmlns:wpg="http://schemas.microsoft.com/office/word/2010/wordprocessingGroup" xmlns:wpi="http://schemas.microsoft.com/office/word/2010/wordprocessingInk" xmlns:wne="http://schemas.microsoft.com/office/word/2006/wordml" xmlns:wps="http://schemas.microsoft.com/office/word/2010/wordprocessingShape" mc:Ignorable="w14 w15 w16se w16cid w16 w16cex w16sdtdh wp14">
+  <w:abstractNum w:abstractNumId="0" w15:restartNumberingAfterBreak="0">
     <w:nsid w:val="FFFFFF7C"/>
     <w:multiLevelType w:val="singleLevel"/>
     <w:tmpl w:val="2390B386"/>
@@ -654,7 +620,7 @@
       </w:pPr>
     </w:lvl>
   </w:abstractNum>
-  <w:abstractNum w:abstractNumId="1">
+  <w:abstractNum w:abstractNumId="1" w15:restartNumberingAfterBreak="0">
     <w:nsid w:val="FFFFFF7D"/>
     <w:multiLevelType w:val="singleLevel"/>
     <w:tmpl w:val="0B0AE688"/>
@@ -671,7 +637,7 @@
       </w:pPr>
     </w:lvl>
   </w:abstractNum>
-  <w:abstractNum w:abstractNumId="2">
+  <w:abstractNum w:abstractNumId="2" w15:restartNumberingAfterBreak="0">
     <w:nsid w:val="FFFFFF7E"/>
     <w:multiLevelType w:val="singleLevel"/>
     <w:tmpl w:val="141255E0"/>
@@ -688,7 +654,7 @@
       </w:pPr>
     </w:lvl>
   </w:abstractNum>
-  <w:abstractNum w:abstractNumId="3">
+  <w:abstractNum w:abstractNumId="3" w15:restartNumberingAfterBreak="0">
     <w:nsid w:val="FFFFFF7F"/>
     <w:multiLevelType w:val="singleLevel"/>
     <w:tmpl w:val="41863D1E"/>
@@ -705,7 +671,7 @@
       </w:pPr>
     </w:lvl>
   </w:abstractNum>
-  <w:abstractNum w:abstractNumId="4">
+  <w:abstractNum w:abstractNumId="4" w15:restartNumberingAfterBreak="0">
     <w:nsid w:val="FFFFFF80"/>
     <w:multiLevelType w:val="singleLevel"/>
     <w:tmpl w:val="ED8A5AF6"/>
@@ -725,7 +691,7 @@
       </w:rPr>
     </w:lvl>
   </w:abstractNum>
-  <w:abstractNum w:abstractNumId="5">
+  <w:abstractNum w:abstractNumId="5" w15:restartNumberingAfterBreak="0">
     <w:nsid w:val="FFFFFF81"/>
     <w:multiLevelType w:val="singleLevel"/>
     <w:tmpl w:val="8EBEAC3E"/>
@@ -745,7 +711,7 @@
       </w:rPr>
     </w:lvl>
   </w:abstractNum>
-  <w:abstractNum w:abstractNumId="6">
+  <w:abstractNum w:abstractNumId="6" w15:restartNumberingAfterBreak="0">
     <w:nsid w:val="FFFFFF82"/>
     <w:multiLevelType w:val="singleLevel"/>
     <w:tmpl w:val="09902866"/>
@@ -765,7 +731,7 @@
       </w:rPr>
     </w:lvl>
   </w:abstractNum>
-  <w:abstractNum w:abstractNumId="7">
+  <w:abstractNum w:abstractNumId="7" w15:restartNumberingAfterBreak="0">
     <w:nsid w:val="FFFFFF83"/>
     <w:multiLevelType w:val="singleLevel"/>
     <w:tmpl w:val="7F682D18"/>
@@ -785,7 +751,7 @@
       </w:rPr>
     </w:lvl>
   </w:abstractNum>
-  <w:abstractNum w:abstractNumId="8">
+  <w:abstractNum w:abstractNumId="8" w15:restartNumberingAfterBreak="0">
     <w:nsid w:val="FFFFFF88"/>
     <w:multiLevelType w:val="singleLevel"/>
     <w:tmpl w:val="DA8E2D92"/>
@@ -802,7 +768,7 @@
       </w:pPr>
     </w:lvl>
   </w:abstractNum>
-  <w:abstractNum w:abstractNumId="9">
+  <w:abstractNum w:abstractNumId="9" w15:restartNumberingAfterBreak="0">
     <w:nsid w:val="FFFFFF89"/>
     <w:multiLevelType w:val="singleLevel"/>
     <w:tmpl w:val="28780532"/>
@@ -822,7 +788,7 @@
       </w:rPr>
     </w:lvl>
   </w:abstractNum>
-  <w:abstractNum w:abstractNumId="10">
+  <w:abstractNum w:abstractNumId="10" w15:restartNumberingAfterBreak="0">
     <w:nsid w:val="083C16F9"/>
     <w:multiLevelType w:val="hybridMultilevel"/>
     <w:tmpl w:val="20B644F4"/>
@@ -914,7 +880,7 @@
       </w:pPr>
     </w:lvl>
   </w:abstractNum>
-  <w:abstractNum w:abstractNumId="11">
+  <w:abstractNum w:abstractNumId="11" w15:restartNumberingAfterBreak="0">
     <w:nsid w:val="09F93424"/>
     <w:multiLevelType w:val="hybridMultilevel"/>
     <w:tmpl w:val="FE48DD86"/>
@@ -1006,7 +972,7 @@
       </w:pPr>
     </w:lvl>
   </w:abstractNum>
-  <w:abstractNum w:abstractNumId="12">
+  <w:abstractNum w:abstractNumId="12" w15:restartNumberingAfterBreak="0">
     <w:nsid w:val="140C466C"/>
     <w:multiLevelType w:val="hybridMultilevel"/>
     <w:tmpl w:val="C0A88722"/>
@@ -1122,7 +1088,7 @@
       </w:pPr>
     </w:lvl>
   </w:abstractNum>
-  <w:abstractNum w:abstractNumId="13">
+  <w:abstractNum w:abstractNumId="13" w15:restartNumberingAfterBreak="0">
     <w:nsid w:val="1E5C776D"/>
     <w:multiLevelType w:val="hybridMultilevel"/>
     <w:tmpl w:val="AA38B23C"/>
@@ -1208,7 +1174,7 @@
       </w:pPr>
     </w:lvl>
   </w:abstractNum>
-  <w:abstractNum w:abstractNumId="14">
+  <w:abstractNum w:abstractNumId="14" w15:restartNumberingAfterBreak="0">
     <w:nsid w:val="1E9144EB"/>
     <w:multiLevelType w:val="multilevel"/>
     <w:tmpl w:val="4FAA9178"/>
@@ -1357,7 +1323,7 @@
       </w:rPr>
     </w:lvl>
   </w:abstractNum>
-  <w:abstractNum w:abstractNumId="15">
+  <w:abstractNum w:abstractNumId="15" w15:restartNumberingAfterBreak="0">
     <w:nsid w:val="21115425"/>
     <w:multiLevelType w:val="hybridMultilevel"/>
     <w:tmpl w:val="72CEC5CA"/>
@@ -1476,7 +1442,7 @@
       </w:pPr>
     </w:lvl>
   </w:abstractNum>
-  <w:abstractNum w:abstractNumId="16">
+  <w:abstractNum w:abstractNumId="16" w15:restartNumberingAfterBreak="0">
     <w:nsid w:val="24F17169"/>
     <w:multiLevelType w:val="hybridMultilevel"/>
     <w:tmpl w:val="2B4416B8"/>
@@ -1565,7 +1531,7 @@
       </w:pPr>
     </w:lvl>
   </w:abstractNum>
-  <w:abstractNum w:abstractNumId="17">
+  <w:abstractNum w:abstractNumId="17" w15:restartNumberingAfterBreak="0">
     <w:nsid w:val="3FF6089F"/>
     <w:multiLevelType w:val="hybridMultilevel"/>
     <w:tmpl w:val="D7EE870E"/>
@@ -1657,7 +1623,7 @@
       </w:pPr>
     </w:lvl>
   </w:abstractNum>
-  <w:abstractNum w:abstractNumId="18">
+  <w:abstractNum w:abstractNumId="18" w15:restartNumberingAfterBreak="0">
     <w:nsid w:val="49A03248"/>
     <w:multiLevelType w:val="hybridMultilevel"/>
     <w:tmpl w:val="DD8CFE2C"/>
@@ -1746,7 +1712,7 @@
       </w:pPr>
     </w:lvl>
   </w:abstractNum>
-  <w:abstractNum w:abstractNumId="19">
+  <w:abstractNum w:abstractNumId="19" w15:restartNumberingAfterBreak="0">
     <w:nsid w:val="50D429C6"/>
     <w:multiLevelType w:val="hybridMultilevel"/>
     <w:tmpl w:val="8BFCD3EC"/>
@@ -1835,7 +1801,7 @@
       </w:pPr>
     </w:lvl>
   </w:abstractNum>
-  <w:abstractNum w:abstractNumId="20">
+  <w:abstractNum w:abstractNumId="20" w15:restartNumberingAfterBreak="0">
     <w:nsid w:val="57517442"/>
     <w:multiLevelType w:val="hybridMultilevel"/>
     <w:tmpl w:val="04DA89B2"/>
@@ -1924,7 +1890,7 @@
       </w:pPr>
     </w:lvl>
   </w:abstractNum>
-  <w:abstractNum w:abstractNumId="21">
+  <w:abstractNum w:abstractNumId="21" w15:restartNumberingAfterBreak="0">
     <w:nsid w:val="576E5445"/>
     <w:multiLevelType w:val="hybridMultilevel"/>
     <w:tmpl w:val="20549040"/>
@@ -2043,7 +2009,7 @@
       </w:pPr>
     </w:lvl>
   </w:abstractNum>
-  <w:abstractNum w:abstractNumId="22">
+  <w:abstractNum w:abstractNumId="22" w15:restartNumberingAfterBreak="0">
     <w:nsid w:val="59781EE9"/>
     <w:multiLevelType w:val="hybridMultilevel"/>
     <w:tmpl w:val="9968B020"/>
@@ -2135,7 +2101,7 @@
       </w:pPr>
     </w:lvl>
   </w:abstractNum>
-  <w:abstractNum w:abstractNumId="23">
+  <w:abstractNum w:abstractNumId="23" w15:restartNumberingAfterBreak="0">
     <w:nsid w:val="6456010F"/>
     <w:multiLevelType w:val="hybridMultilevel"/>
     <w:tmpl w:val="C7F46A9A"/>
@@ -2224,7 +2190,7 @@
       </w:pPr>
     </w:lvl>
   </w:abstractNum>
-  <w:abstractNum w:abstractNumId="24">
+  <w:abstractNum w:abstractNumId="24" w15:restartNumberingAfterBreak="0">
     <w:nsid w:val="6C5E2FD7"/>
     <w:multiLevelType w:val="hybridMultilevel"/>
     <w:tmpl w:val="82B25E5C"/>
@@ -2419,7 +2385,7 @@
 </file>
 
 <file path=word/styles.xml><?xml version="1.0" encoding="utf-8"?>
-<w:styles xmlns:mc="http://schemas.openxmlformats.org/markup-compatibility/2006" xmlns:r="http://schemas.openxmlformats.org/officeDocument/2006/relationships" xmlns:w="http://schemas.openxmlformats.org/wordprocessingml/2006/main" xmlns:w14="http://schemas.microsoft.com/office/word/2010/wordml" mc:Ignorable="w14">
+<w:styles xmlns:mc="http://schemas.openxmlformats.org/markup-compatibility/2006" xmlns:r="http://schemas.openxmlformats.org/officeDocument/2006/relationships" xmlns:w="http://schemas.openxmlformats.org/wordprocessingml/2006/main" xmlns:w14="http://schemas.microsoft.com/office/word/2010/wordml" xmlns:w15="http://schemas.microsoft.com/office/word/2012/wordml" xmlns:w16cex="http://schemas.microsoft.com/office/word/2018/wordml/cex" xmlns:w16cid="http://schemas.microsoft.com/office/word/2016/wordml/cid" xmlns:w16="http://schemas.microsoft.com/office/word/2018/wordml" xmlns:w16sdtdh="http://schemas.microsoft.com/office/word/2020/wordml/sdtdatahash" xmlns:w16se="http://schemas.microsoft.com/office/word/2015/wordml/symex" mc:Ignorable="w14 w15 w16se w16cid w16 w16cex w16sdtdh">
   <w:docDefaults>
     <w:rPrDefault>
       <w:rPr>
@@ -2429,771 +2395,377 @@
     </w:rPrDefault>
     <w:pPrDefault/>
   </w:docDefaults>
-  <w:latentStyles w:defLockedState="0" w:defUIPriority="0" w:defSemiHidden="1" w:defUnhideWhenUsed="1" w:defQFormat="0" w:count="267">
-    <w:lsdException w:name="Normal" w:semiHidden="0" w:unhideWhenUsed="0" w:qFormat="1"/>
-    <w:lsdException w:name="heading 1" w:semiHidden="0" w:unhideWhenUsed="0" w:qFormat="1"/>
-    <w:lsdException w:name="heading 2" w:qFormat="1"/>
-    <w:lsdException w:name="heading 3" w:qFormat="1"/>
-    <w:lsdException w:name="heading 4" w:qFormat="1"/>
-    <w:lsdException w:name="heading 5" w:qFormat="1"/>
-    <w:lsdException w:name="heading 6" w:qFormat="1"/>
-    <w:lsdException w:name="heading 7" w:qFormat="1"/>
-    <w:lsdException w:name="heading 8" w:qFormat="1"/>
-    <w:lsdException w:name="heading 9" w:qFormat="1"/>
-    <w:lsdException w:name="annotation text" w:uiPriority="99"/>
-    <w:lsdException w:name="caption" w:qFormat="1"/>
-    <w:lsdException w:name="annotation reference" w:uiPriority="99"/>
-    <w:lsdException w:name="List Number" w:semiHidden="0" w:unhideWhenUsed="0"/>
-    <w:lsdException w:name="List 4" w:semiHidden="0" w:unhideWhenUsed="0"/>
-    <w:lsdException w:name="List 5" w:semiHidden="0" w:unhideWhenUsed="0"/>
-    <w:lsdException w:name="Title" w:semiHidden="0" w:unhideWhenUsed="0" w:qFormat="1"/>
-    <w:lsdException w:name="Subtitle" w:semiHidden="0" w:unhideWhenUsed="0" w:qFormat="1"/>
-    <w:lsdException w:name="Salutation" w:semiHidden="0" w:unhideWhenUsed="0"/>
-    <w:lsdException w:name="Date" w:semiHidden="0" w:unhideWhenUsed="0"/>
-    <w:lsdException w:name="Body Text First Indent" w:semiHidden="0" w:unhideWhenUsed="0"/>
-    <w:lsdException w:name="Strong" w:semiHidden="0" w:unhideWhenUsed="0" w:qFormat="1"/>
-    <w:lsdException w:name="Emphasis" w:semiHidden="0" w:unhideWhenUsed="0" w:qFormat="1"/>
-    <w:lsdException w:name="Plain Text" w:uiPriority="99"/>
-    <w:lsdException w:name="annotation subject" w:uiPriority="99"/>
-    <w:lsdException w:name="No List" w:uiPriority="99"/>
-    <w:lsdException w:name="Balloon Text" w:uiPriority="99"/>
-    <w:lsdException w:name="Table Grid" w:semiHidden="0" w:uiPriority="59" w:unhideWhenUsed="0"/>
-    <w:lsdException w:name="Placeholder Text" w:uiPriority="99" w:unhideWhenUsed="0"/>
-    <w:lsdException w:name="No Spacing" w:semiHidden="0" w:uiPriority="1" w:unhideWhenUsed="0" w:qFormat="1"/>
-    <w:lsdException w:name="Light Shading" w:semiHidden="0" w:uiPriority="60" w:unhideWhenUsed="0"/>
-    <w:lsdException w:name="Light List" w:semiHidden="0" w:uiPriority="61" w:unhideWhenUsed="0"/>
-    <w:lsdException w:name="Light Grid" w:semiHidden="0" w:uiPriority="62" w:unhideWhenUsed="0"/>
-    <w:lsdException w:name="Medium Shading 1" w:semiHidden="0" w:uiPriority="63" w:unhideWhenUsed="0"/>
-    <w:lsdException w:name="Medium Shading 2" w:semiHidden="0" w:uiPriority="64" w:unhideWhenUsed="0"/>
-    <w:lsdException w:name="Medium List 1" w:semiHidden="0" w:uiPriority="65" w:unhideWhenUsed="0"/>
-    <w:lsdException w:name="Medium List 2" w:semiHidden="0" w:uiPriority="66" w:unhideWhenUsed="0"/>
-    <w:lsdException w:name="Medium Grid 1" w:semiHidden="0" w:uiPriority="67" w:unhideWhenUsed="0"/>
-    <w:lsdException w:name="Medium Grid 2" w:semiHidden="0" w:uiPriority="68" w:unhideWhenUsed="0"/>
-    <w:lsdException w:name="Medium Grid 3" w:semiHidden="0" w:uiPriority="69" w:unhideWhenUsed="0"/>
-    <w:lsdException w:name="Dark List" w:semiHidden="0" w:uiPriority="70" w:unhideWhenUsed="0"/>
-    <w:lsdException w:name="Colorful Shading" w:semiHidden="0" w:uiPriority="71" w:unhideWhenUsed="0"/>
-    <w:lsdException w:name="Colorful List" w:semiHidden="0" w:uiPriority="72" w:unhideWhenUsed="0"/>
-    <w:lsdException w:name="Colorful Grid" w:semiHidden="0" w:uiPriority="73" w:unhideWhenUsed="0"/>
-    <w:lsdException w:name="Light Shading Accent 1" w:semiHidden="0" w:uiPriority="60" w:unhideWhenUsed="0"/>
-    <w:lsdException w:name="Light List Accent 1" w:semiHidden="0" w:uiPriority="61" w:unhideWhenUsed="0"/>
-    <w:lsdException w:name="Light Grid Accent 1" w:semiHidden="0" w:uiPriority="62" w:unhideWhenUsed="0"/>
-    <w:lsdException w:name="Medium Shading 1 Accent 1" w:semiHidden="0" w:uiPriority="63" w:unhideWhenUsed="0"/>
-    <w:lsdException w:name="Medium Shading 2 Accent 1" w:semiHidden="0" w:uiPriority="64" w:unhideWhenUsed="0"/>
-    <w:lsdException w:name="Medium List 1 Accent 1" w:semiHidden="0" w:uiPriority="65" w:unhideWhenUsed="0"/>
-    <w:lsdException w:name="Revision" w:uiPriority="99" w:unhideWhenUsed="0"/>
-    <w:lsdException w:name="List Paragraph" w:semiHidden="0" w:uiPriority="34" w:unhideWhenUsed="0" w:qFormat="1"/>
-    <w:lsdException w:name="Quote" w:semiHidden="0" w:uiPriority="29" w:unhideWhenUsed="0" w:qFormat="1"/>
-    <w:lsdException w:name="Intense Quote" w:semiHidden="0" w:uiPriority="30" w:unhideWhenUsed="0" w:qFormat="1"/>
-    <w:lsdException w:name="Medium List 2 Accent 1" w:semiHidden="0" w:uiPriority="66" w:unhideWhenUsed="0"/>
-    <w:lsdException w:name="Medium Grid 1 Accent 1" w:semiHidden="0" w:uiPriority="67" w:unhideWhenUsed="0"/>
-    <w:lsdException w:name="Medium Grid 2 Accent 1" w:semiHidden="0" w:uiPriority="68" w:unhideWhenUsed="0"/>
-    <w:lsdException w:name="Medium Grid 3 Accent 1" w:semiHidden="0" w:uiPriority="69" w:unhideWhenUsed="0"/>
-    <w:lsdException w:name="Dark List Accent 1" w:semiHidden="0" w:uiPriority="70" w:unhideWhenUsed="0"/>
-    <w:lsdException w:name="Colorful Shading Accent 1" w:semiHidden="0" w:uiPriority="71" w:unhideWhenUsed="0"/>
-    <w:lsdException w:name="Colorful List Accent 1" w:semiHidden="0" w:uiPriority="72" w:unhideWhenUsed="0"/>
-    <w:lsdException w:name="Colorful Grid Accent 1" w:semiHidden="0" w:uiPriority="73" w:unhideWhenUsed="0"/>
-    <w:lsdException w:name="Light Shading Accent 2" w:semiHidden="0" w:uiPriority="60" w:unhideWhenUsed="0"/>
-    <w:lsdException w:name="Light List Accent 2" w:semiHidden="0" w:uiPriority="61" w:unhideWhenUsed="0"/>
-    <w:lsdException w:name="Light Grid Accent 2" w:semiHidden="0" w:uiPriority="62" w:unhideWhenUsed="0"/>
-    <w:lsdException w:name="Medium Shading 1 Accent 2" w:semiHidden="0" w:uiPriority="63" w:unhideWhenUsed="0"/>
-    <w:lsdException w:name="Medium Shading 2 Accent 2" w:semiHidden="0" w:uiPriority="64" w:unhideWhenUsed="0"/>
-    <w:lsdException w:name="Medium List 1 Accent 2" w:semiHidden="0" w:uiPriority="65" w:unhideWhenUsed="0"/>
-    <w:lsdException w:name="Medium List 2 Accent 2" w:semiHidden="0" w:uiPriority="66" w:unhideWhenUsed="0"/>
-    <w:lsdException w:name="Medium Grid 1 Accent 2" w:semiHidden="0" w:uiPriority="67" w:unhideWhenUsed="0"/>
-    <w:lsdException w:name="Medium Grid 2 Accent 2" w:semiHidden="0" w:uiPriority="68" w:unhideWhenUsed="0"/>
-    <w:lsdException w:name="Medium Grid 3 Accent 2" w:semiHidden="0" w:uiPriority="69" w:unhideWhenUsed="0"/>
-    <w:lsdException w:name="Dark List Accent 2" w:semiHidden="0" w:uiPriority="70" w:unhideWhenUsed="0"/>
-    <w:lsdException w:name="Colorful Shading Accent 2" w:semiHidden="0" w:uiPriority="71" w:unhideWhenUsed="0"/>
-    <w:lsdException w:name="Colorful List Accent 2" w:semiHidden="0" w:uiPriority="72" w:unhideWhenUsed="0"/>
-    <w:lsdException w:name="Colorful Grid Accent 2" w:semiHidden="0" w:uiPriority="73" w:unhideWhenUsed="0"/>
-    <w:lsdException w:name="Light Shading Accent 3" w:semiHidden="0" w:uiPriority="60" w:unhideWhenUsed="0"/>
-    <w:lsdException w:name="Light List Accent 3" w:semiHidden="0" w:uiPriority="61" w:unhideWhenUsed="0"/>
-    <w:lsdException w:name="Light Grid Accent 3" w:semiHidden="0" w:uiPriority="62" w:unhideWhenUsed="0"/>
-    <w:lsdException w:name="Medium Shading 1 Accent 3" w:semiHidden="0" w:uiPriority="63" w:unhideWhenUsed="0"/>
-    <w:lsdException w:name="Medium Shading 2 Accent 3" w:semiHidden="0" w:uiPriority="64" w:unhideWhenUsed="0"/>
-    <w:lsdException w:name="Medium List 1 Accent 3" w:semiHidden="0" w:uiPriority="65" w:unhideWhenUsed="0"/>
-    <w:lsdException w:name="Medium List 2 Accent 3" w:semiHidden="0" w:uiPriority="66" w:unhideWhenUsed="0"/>
-    <w:lsdException w:name="Medium Grid 1 Accent 3" w:semiHidden="0" w:uiPriority="67" w:unhideWhenUsed="0"/>
-    <w:lsdException w:name="Medium Grid 2 Accent 3" w:semiHidden="0" w:uiPriority="68" w:unhideWhenUsed="0"/>
-    <w:lsdException w:name="Medium Grid 3 Accent 3" w:semiHidden="0" w:uiPriority="69" w:unhideWhenUsed="0"/>
-    <w:lsdException w:name="Dark List Accent 3" w:semiHidden="0" w:uiPriority="70" w:unhideWhenUsed="0"/>
-    <w:lsdException w:name="Colorful Shading Accent 3" w:semiHidden="0" w:uiPriority="71" w:unhideWhenUsed="0"/>
-    <w:lsdException w:name="Colorful List Accent 3" w:semiHidden="0" w:uiPriority="72" w:unhideWhenUsed="0"/>
-    <w:lsdException w:name="Colorful Grid Accent 3" w:semiHidden="0" w:uiPriority="73" w:unhideWhenUsed="0"/>
-    <w:lsdException w:name="Light Shading Accent 4" w:semiHidden="0" w:uiPriority="60" w:unhideWhenUsed="0"/>
-    <w:lsdException w:name="Light List Accent 4" w:semiHidden="0" w:uiPriority="61" w:unhideWhenUsed="0"/>
-    <w:lsdException w:name="Light Grid Accent 4" w:semiHidden="0" w:uiPriority="62" w:unhideWhenUsed="0"/>
-    <w:lsdException w:name="Medium Shading 1 Accent 4" w:semiHidden="0" w:uiPriority="63" w:unhideWhenUsed="0"/>
-    <w:lsdException w:name="Medium Shading 2 Accent 4" w:semiHidden="0" w:uiPriority="64" w:unhideWhenUsed="0"/>
-    <w:lsdException w:name="Medium List 1 Accent 4" w:semiHidden="0" w:uiPriority="65" w:unhideWhenUsed="0"/>
-    <w:lsdException w:name="Medium List 2 Accent 4" w:semiHidden="0" w:uiPriority="66" w:unhideWhenUsed="0"/>
-    <w:lsdException w:name="Medium Grid 1 Accent 4" w:semiHidden="0" w:uiPriority="67" w:unhideWhenUsed="0"/>
-    <w:lsdException w:name="Medium Grid 2 Accent 4" w:semiHidden="0" w:uiPriority="68" w:unhideWhenUsed="0"/>
-    <w:lsdException w:name="Medium Grid 3 Accent 4" w:semiHidden="0" w:uiPriority="69" w:unhideWhenUsed="0"/>
-    <w:lsdException w:name="Dark List Accent 4" w:semiHidden="0" w:uiPriority="70" w:unhideWhenUsed="0"/>
-    <w:lsdException w:name="Colorful Shading Accent 4" w:semiHidden="0" w:uiPriority="71" w:unhideWhenUsed="0"/>
-    <w:lsdException w:name="Colorful List Accent 4" w:semiHidden="0" w:uiPriority="72" w:unhideWhenUsed="0"/>
-    <w:lsdException w:name="Colorful Grid Accent 4" w:semiHidden="0" w:uiPriority="73" w:unhideWhenUsed="0"/>
-    <w:lsdException w:name="Light Shading Accent 5" w:semiHidden="0" w:uiPriority="60" w:unhideWhenUsed="0"/>
-    <w:lsdException w:name="Light List Accent 5" w:semiHidden="0" w:uiPriority="61" w:unhideWhenUsed="0"/>
-    <w:lsdException w:name="Light Grid Accent 5" w:semiHidden="0" w:uiPriority="62" w:unhideWhenUsed="0"/>
-    <w:lsdException w:name="Medium Shading 1 Accent 5" w:semiHidden="0" w:uiPriority="63" w:unhideWhenUsed="0"/>
-    <w:lsdException w:name="Medium Shading 2 Accent 5" w:semiHidden="0" w:uiPriority="64" w:unhideWhenUsed="0"/>
-    <w:lsdException w:name="Medium List 1 Accent 5" w:semiHidden="0" w:uiPriority="65" w:unhideWhenUsed="0"/>
-    <w:lsdException w:name="Medium List 2 Accent 5" w:semiHidden="0" w:uiPriority="66" w:unhideWhenUsed="0"/>
-    <w:lsdException w:name="Medium Grid 1 Accent 5" w:semiHidden="0" w:uiPriority="67" w:unhideWhenUsed="0"/>
-    <w:lsdException w:name="Medium Grid 2 Accent 5" w:semiHidden="0" w:uiPriority="68" w:unhideWhenUsed="0"/>
-    <w:lsdException w:name="Medium Grid 3 Accent 5" w:semiHidden="0" w:uiPriority="69" w:unhideWhenUsed="0"/>
-    <w:lsdException w:name="Dark List Accent 5" w:semiHidden="0" w:uiPriority="70" w:unhideWhenUsed="0"/>
-    <w:lsdException w:name="Colorful Shading Accent 5" w:semiHidden="0" w:uiPriority="71" w:unhideWhenUsed="0"/>
-    <w:lsdException w:name="Colorful List Accent 5" w:semiHidden="0" w:uiPriority="72" w:unhideWhenUsed="0"/>
-    <w:lsdException w:name="Colorful Grid Accent 5" w:semiHidden="0" w:uiPriority="73" w:unhideWhenUsed="0"/>
-    <w:lsdException w:name="Light Shading Accent 6" w:semiHidden="0" w:uiPriority="60" w:unhideWhenUsed="0"/>
-    <w:lsdException w:name="Light List Accent 6" w:semiHidden="0" w:uiPriority="61" w:unhideWhenUsed="0"/>
-    <w:lsdException w:name="Light Grid Accent 6" w:semiHidden="0" w:uiPriority="62" w:unhideWhenUsed="0"/>
-    <w:lsdException w:name="Medium Shading 1 Accent 6" w:semiHidden="0" w:uiPriority="63" w:unhideWhenUsed="0"/>
-    <w:lsdException w:name="Medium Shading 2 Accent 6" w:semiHidden="0" w:uiPriority="64" w:unhideWhenUsed="0"/>
-    <w:lsdException w:name="Medium List 1 Accent 6" w:semiHidden="0" w:uiPriority="65" w:unhideWhenUsed="0"/>
-    <w:lsdException w:name="Medium List 2 Accent 6" w:semiHidden="0" w:uiPriority="66" w:unhideWhenUsed="0"/>
-    <w:lsdException w:name="Medium Grid 1 Accent 6" w:semiHidden="0" w:uiPriority="67" w:unhideWhenUsed="0"/>
-    <w:lsdException w:name="Medium Grid 2 Accent 6" w:semiHidden="0" w:uiPriority="68" w:unhideWhenUsed="0"/>
-    <w:lsdException w:name="Medium Grid 3 Accent 6" w:semiHidden="0" w:uiPriority="69" w:unhideWhenUsed="0"/>
-    <w:lsdException w:name="Dark List Accent 6" w:semiHidden="0" w:uiPriority="70" w:unhideWhenUsed="0"/>
-    <w:lsdException w:name="Colorful Shading Accent 6" w:semiHidden="0" w:uiPriority="71" w:unhideWhenUsed="0"/>
-    <w:lsdException w:name="Colorful List Accent 6" w:semiHidden="0" w:uiPriority="72" w:unhideWhenUsed="0"/>
-    <w:lsdException w:name="Colorful Grid Accent 6" w:semiHidden="0" w:uiPriority="73" w:unhideWhenUsed="0"/>
-    <w:lsdException w:name="Subtle Emphasis" w:semiHidden="0" w:uiPriority="19" w:unhideWhenUsed="0" w:qFormat="1"/>
-    <w:lsdException w:name="Intense Emphasis" w:semiHidden="0" w:uiPriority="21" w:unhideWhenUsed="0" w:qFormat="1"/>
-    <w:lsdException w:name="Subtle Reference" w:semiHidden="0" w:uiPriority="31" w:unhideWhenUsed="0" w:qFormat="1"/>
-    <w:lsdException w:name="Intense Reference" w:semiHidden="0" w:uiPriority="32" w:unhideWhenUsed="0" w:qFormat="1"/>
-    <w:lsdException w:name="Book Title" w:semiHidden="0" w:uiPriority="33" w:unhideWhenUsed="0" w:qFormat="1"/>
-    <w:lsdException w:name="Bibliography" w:uiPriority="37"/>
-    <w:lsdException w:name="TOC Heading" w:uiPriority="39" w:qFormat="1"/>
-  </w:latentStyles>
-  <w:style w:type="paragraph" w:default="1" w:styleId="Normal">
-    <w:name w:val="Normal"/>
-    <w:qFormat/>
-    <w:rsid w:val="00A16EB5"/>
-    <w:rPr>
-      <w:sz w:val="24"/>
-      <w:szCs w:val="24"/>
-    </w:rPr>
-  </w:style>
-  <w:style w:type="paragraph" w:styleId="Heading1">
-    <w:name w:val="heading 1"/>
-    <w:basedOn w:val="Normal"/>
-    <w:next w:val="Normal"/>
-    <w:link w:val="Heading1Char"/>
-    <w:qFormat/>
-    <w:rsid w:val="000440DB"/>
-    <w:pPr>
-      <w:keepNext/>
-      <w:keepLines/>
-      <w:spacing w:before="480"/>
-      <w:jc w:val="center"/>
-      <w:outlineLvl w:val="0"/>
-    </w:pPr>
-    <w:rPr>
-      <w:rFonts w:eastAsiaTheme="majorEastAsia" w:cstheme="majorBidi"/>
-      <w:b/>
-      <w:bCs/>
-      <w:szCs w:val="28"/>
-    </w:rPr>
-  </w:style>
-  <w:style w:type="paragraph" w:styleId="Heading2">
-    <w:name w:val="heading 2"/>
-    <w:basedOn w:val="Normal"/>
-    <w:next w:val="Normal"/>
-    <w:link w:val="Heading2Char"/>
-    <w:semiHidden/>
-    <w:unhideWhenUsed/>
-    <w:qFormat/>
-    <w:rsid w:val="000440DB"/>
-    <w:pPr>
-      <w:keepNext/>
-      <w:keepLines/>
-      <w:spacing w:before="200"/>
-      <w:jc w:val="center"/>
-      <w:outlineLvl w:val="1"/>
-    </w:pPr>
-    <w:rPr>
-      <w:rFonts w:eastAsiaTheme="majorEastAsia" w:cstheme="majorBidi"/>
-      <w:b/>
-      <w:bCs/>
-      <w:szCs w:val="26"/>
-    </w:rPr>
-  </w:style>
-  <w:style w:type="paragraph" w:styleId="Heading3">
-    <w:name w:val="heading 3"/>
-    <w:basedOn w:val="Normal"/>
-    <w:next w:val="Normal"/>
-    <w:link w:val="Heading3Char"/>
-    <w:semiHidden/>
-    <w:unhideWhenUsed/>
-    <w:qFormat/>
-    <w:rsid w:val="000440DB"/>
-    <w:pPr>
-      <w:keepNext/>
-      <w:keepLines/>
-      <w:spacing w:before="200"/>
-      <w:outlineLvl w:val="2"/>
-    </w:pPr>
-    <w:rPr>
-      <w:rFonts w:eastAsiaTheme="majorEastAsia" w:cstheme="majorBidi"/>
-      <w:b/>
-      <w:bCs/>
-    </w:rPr>
-  </w:style>
-  <w:style w:type="paragraph" w:styleId="Heading4">
-    <w:name w:val="heading 4"/>
-    <w:basedOn w:val="Normal"/>
-    <w:next w:val="Normal"/>
-    <w:link w:val="Heading4Char"/>
-    <w:semiHidden/>
-    <w:unhideWhenUsed/>
-    <w:qFormat/>
-    <w:rsid w:val="000440DB"/>
-    <w:pPr>
-      <w:keepNext/>
-      <w:keepLines/>
-      <w:spacing w:before="200"/>
-      <w:outlineLvl w:val="3"/>
-    </w:pPr>
-    <w:rPr>
-      <w:rFonts w:eastAsiaTheme="majorEastAsia" w:cstheme="majorBidi"/>
-      <w:b/>
-      <w:bCs/>
-      <w:iCs/>
-    </w:rPr>
-  </w:style>
-  <w:style w:type="character" w:default="1" w:styleId="DefaultParagraphFont">
-    <w:name w:val="Default Paragraph Font"/>
-    <w:uiPriority w:val="1"/>
-    <w:semiHidden/>
-    <w:unhideWhenUsed/>
-  </w:style>
-  <w:style w:type="table" w:default="1" w:styleId="TableNormal">
-    <w:name w:val="Normal Table"/>
-    <w:uiPriority w:val="99"/>
-    <w:semiHidden/>
-    <w:unhideWhenUsed/>
-    <w:tblPr>
-      <w:tblInd w:w="0" w:type="dxa"/>
-      <w:tblCellMar>
-        <w:top w:w="0" w:type="dxa"/>
-        <w:left w:w="108" w:type="dxa"/>
-        <w:bottom w:w="0" w:type="dxa"/>
-        <w:right w:w="108" w:type="dxa"/>
-      </w:tblCellMar>
-    </w:tblPr>
-  </w:style>
-  <w:style w:type="numbering" w:default="1" w:styleId="NoList">
-    <w:name w:val="No List"/>
-    <w:uiPriority w:val="99"/>
-    <w:semiHidden/>
-    <w:unhideWhenUsed/>
-  </w:style>
-  <w:style w:type="paragraph" w:styleId="NormalWeb">
-    <w:name w:val="Normal (Web)"/>
-    <w:basedOn w:val="Normal"/>
-    <w:rsid w:val="00A16EB5"/>
-    <w:pPr>
-      <w:spacing w:before="100" w:beforeAutospacing="1" w:after="100" w:afterAutospacing="1"/>
-    </w:pPr>
-  </w:style>
-  <w:style w:type="character" w:styleId="Hyperlink">
-    <w:name w:val="Hyperlink"/>
-    <w:basedOn w:val="DefaultParagraphFont"/>
-    <w:rsid w:val="00A16EB5"/>
-    <w:rPr>
-      <w:color w:val="0000FF"/>
-      <w:u w:val="single"/>
-    </w:rPr>
-  </w:style>
-  <w:style w:type="character" w:styleId="FollowedHyperlink">
-    <w:name w:val="FollowedHyperlink"/>
-    <w:basedOn w:val="DefaultParagraphFont"/>
-    <w:rsid w:val="0099009B"/>
-    <w:rPr>
-      <w:color w:val="800080"/>
-      <w:u w:val="single"/>
-    </w:rPr>
-  </w:style>
-  <w:style w:type="character" w:styleId="CommentReference">
-    <w:name w:val="annotation reference"/>
-    <w:basedOn w:val="DefaultParagraphFont"/>
-    <w:uiPriority w:val="99"/>
-    <w:semiHidden/>
-    <w:rsid w:val="00B6285E"/>
-    <w:rPr>
-      <w:sz w:val="16"/>
-      <w:szCs w:val="16"/>
-    </w:rPr>
-  </w:style>
-  <w:style w:type="paragraph" w:styleId="CommentText">
-    <w:name w:val="annotation text"/>
-    <w:basedOn w:val="Normal"/>
-    <w:link w:val="CommentTextChar"/>
-    <w:uiPriority w:val="99"/>
-    <w:semiHidden/>
-    <w:rsid w:val="00B6285E"/>
-    <w:rPr>
-      <w:sz w:val="20"/>
-      <w:szCs w:val="20"/>
-    </w:rPr>
-  </w:style>
-  <w:style w:type="character" w:customStyle="1" w:styleId="CommentTextChar">
-    <w:name w:val="Comment Text Char"/>
-    <w:basedOn w:val="DefaultParagraphFont"/>
-    <w:link w:val="CommentText"/>
-    <w:uiPriority w:val="99"/>
-    <w:semiHidden/>
-    <w:rsid w:val="00AA138A"/>
-  </w:style>
-  <w:style w:type="paragraph" w:styleId="CommentSubject">
-    <w:name w:val="annotation subject"/>
-    <w:basedOn w:val="CommentText"/>
-    <w:next w:val="CommentText"/>
-    <w:link w:val="CommentSubjectChar"/>
-    <w:uiPriority w:val="99"/>
-    <w:semiHidden/>
-    <w:rsid w:val="00B6285E"/>
-    <w:rPr>
-      <w:b/>
-      <w:bCs/>
-    </w:rPr>
-  </w:style>
-  <w:style w:type="character" w:customStyle="1" w:styleId="CommentSubjectChar">
-    <w:name w:val="Comment Subject Char"/>
-    <w:basedOn w:val="CommentTextChar"/>
-    <w:link w:val="CommentSubject"/>
-    <w:uiPriority w:val="99"/>
-    <w:semiHidden/>
-    <w:rsid w:val="00AA138A"/>
-    <w:rPr>
-      <w:b/>
-      <w:bCs/>
-    </w:rPr>
-  </w:style>
-  <w:style w:type="paragraph" w:styleId="BalloonText">
-    <w:name w:val="Balloon Text"/>
-    <w:basedOn w:val="Normal"/>
-    <w:link w:val="BalloonTextChar"/>
-    <w:uiPriority w:val="99"/>
-    <w:semiHidden/>
-    <w:rsid w:val="00B6285E"/>
-    <w:rPr>
-      <w:rFonts w:ascii="Tahoma" w:hAnsi="Tahoma" w:cs="Tahoma"/>
-      <w:sz w:val="16"/>
-      <w:szCs w:val="16"/>
-    </w:rPr>
-  </w:style>
-  <w:style w:type="character" w:customStyle="1" w:styleId="BalloonTextChar">
-    <w:name w:val="Balloon Text Char"/>
-    <w:basedOn w:val="DefaultParagraphFont"/>
-    <w:link w:val="BalloonText"/>
-    <w:uiPriority w:val="99"/>
-    <w:semiHidden/>
-    <w:rsid w:val="00AA138A"/>
-    <w:rPr>
-      <w:rFonts w:ascii="Tahoma" w:hAnsi="Tahoma" w:cs="Tahoma"/>
-      <w:sz w:val="16"/>
-      <w:szCs w:val="16"/>
-    </w:rPr>
-  </w:style>
-  <w:style w:type="paragraph" w:styleId="PlainText">
-    <w:name w:val="Plain Text"/>
-    <w:basedOn w:val="Normal"/>
-    <w:link w:val="PlainTextChar"/>
-    <w:uiPriority w:val="99"/>
-    <w:unhideWhenUsed/>
-    <w:rsid w:val="009B01B7"/>
-    <w:rPr>
-      <w:rFonts w:ascii="Consolas" w:eastAsia="Calibri" w:hAnsi="Consolas"/>
-      <w:sz w:val="21"/>
-      <w:szCs w:val="21"/>
-    </w:rPr>
-  </w:style>
-  <w:style w:type="character" w:customStyle="1" w:styleId="PlainTextChar">
-    <w:name w:val="Plain Text Char"/>
-    <w:basedOn w:val="DefaultParagraphFont"/>
-    <w:link w:val="PlainText"/>
-    <w:uiPriority w:val="99"/>
-    <w:rsid w:val="009B01B7"/>
-    <w:rPr>
-      <w:rFonts w:ascii="Consolas" w:eastAsia="Calibri" w:hAnsi="Consolas"/>
-      <w:sz w:val="21"/>
-      <w:szCs w:val="21"/>
-    </w:rPr>
-  </w:style>
-  <w:style w:type="paragraph" w:styleId="ListParagraph">
-    <w:name w:val="List Paragraph"/>
-    <w:basedOn w:val="Normal"/>
-    <w:uiPriority w:val="34"/>
-    <w:qFormat/>
-    <w:rsid w:val="00B81E9F"/>
-    <w:pPr>
-      <w:ind w:left="720"/>
-      <w:contextualSpacing/>
-    </w:pPr>
-  </w:style>
-  <w:style w:type="paragraph" w:styleId="NoSpacing">
-    <w:name w:val="No Spacing"/>
-    <w:uiPriority w:val="1"/>
-    <w:qFormat/>
-    <w:rsid w:val="00AA138A"/>
-    <w:rPr>
-      <w:rFonts w:ascii="Calibri" w:eastAsia="Calibri" w:hAnsi="Calibri"/>
-      <w:sz w:val="22"/>
-      <w:szCs w:val="22"/>
-    </w:rPr>
-  </w:style>
-  <w:style w:type="table" w:styleId="TableGrid">
-    <w:name w:val="Table Grid"/>
-    <w:basedOn w:val="TableNormal"/>
-    <w:uiPriority w:val="59"/>
-    <w:rsid w:val="00AA138A"/>
-    <w:rPr>
-      <w:rFonts w:ascii="Calibri" w:eastAsia="Calibri" w:hAnsi="Calibri"/>
-      <w:sz w:val="22"/>
-      <w:szCs w:val="22"/>
-    </w:rPr>
-    <w:tblPr>
-      <w:tblBorders>
-        <w:top w:val="single" w:sz="4" w:space="0" w:color="auto"/>
-        <w:left w:val="single" w:sz="4" w:space="0" w:color="auto"/>
-        <w:bottom w:val="single" w:sz="4" w:space="0" w:color="auto"/>
-        <w:right w:val="single" w:sz="4" w:space="0" w:color="auto"/>
-        <w:insideH w:val="single" w:sz="4" w:space="0" w:color="auto"/>
-        <w:insideV w:val="single" w:sz="4" w:space="0" w:color="auto"/>
-      </w:tblBorders>
-    </w:tblPr>
-  </w:style>
-  <w:style w:type="paragraph" w:customStyle="1" w:styleId="Default">
-    <w:name w:val="Default"/>
-    <w:rsid w:val="00AA138A"/>
-    <w:pPr>
-      <w:autoSpaceDE w:val="0"/>
-      <w:autoSpaceDN w:val="0"/>
-      <w:adjustRightInd w:val="0"/>
-    </w:pPr>
-    <w:rPr>
-      <w:rFonts w:ascii="Arial" w:eastAsia="Calibri" w:hAnsi="Arial" w:cs="Arial"/>
-      <w:color w:val="000000"/>
-      <w:sz w:val="24"/>
-      <w:szCs w:val="24"/>
-    </w:rPr>
-  </w:style>
-  <w:style w:type="paragraph" w:styleId="Header">
-    <w:name w:val="header"/>
-    <w:basedOn w:val="Normal"/>
-    <w:link w:val="HeaderChar"/>
-    <w:rsid w:val="008C04BD"/>
-    <w:pPr>
-      <w:tabs>
-        <w:tab w:val="center" w:pos="4320"/>
-        <w:tab w:val="right" w:pos="8640"/>
-      </w:tabs>
-      <w:overflowPunct w:val="0"/>
-      <w:autoSpaceDE w:val="0"/>
-      <w:autoSpaceDN w:val="0"/>
-      <w:adjustRightInd w:val="0"/>
-      <w:textAlignment w:val="baseline"/>
-    </w:pPr>
-    <w:rPr>
-      <w:sz w:val="20"/>
-      <w:szCs w:val="20"/>
-    </w:rPr>
-  </w:style>
-  <w:style w:type="character" w:customStyle="1" w:styleId="HeaderChar">
-    <w:name w:val="Header Char"/>
-    <w:basedOn w:val="DefaultParagraphFont"/>
-    <w:link w:val="Header"/>
-    <w:rsid w:val="008C04BD"/>
-  </w:style>
-  <w:style w:type="paragraph" w:styleId="Revision">
-    <w:name w:val="Revision"/>
-    <w:hidden/>
-    <w:uiPriority w:val="99"/>
-    <w:semiHidden/>
-    <w:rsid w:val="00C46D33"/>
-    <w:rPr>
-      <w:sz w:val="24"/>
-      <w:szCs w:val="24"/>
-    </w:rPr>
-  </w:style>
-  <w:style w:type="character" w:customStyle="1" w:styleId="Heading1Char">
-    <w:name w:val="Heading 1 Char"/>
-    <w:basedOn w:val="DefaultParagraphFont"/>
-    <w:link w:val="Heading1"/>
-    <w:rsid w:val="000440DB"/>
-    <w:rPr>
-      <w:rFonts w:eastAsiaTheme="majorEastAsia" w:cstheme="majorBidi"/>
-      <w:b/>
-      <w:bCs/>
-      <w:sz w:val="24"/>
-      <w:szCs w:val="28"/>
-    </w:rPr>
-  </w:style>
-  <w:style w:type="character" w:customStyle="1" w:styleId="Heading2Char">
-    <w:name w:val="Heading 2 Char"/>
-    <w:basedOn w:val="DefaultParagraphFont"/>
-    <w:link w:val="Heading2"/>
-    <w:semiHidden/>
-    <w:rsid w:val="000440DB"/>
-    <w:rPr>
-      <w:rFonts w:eastAsiaTheme="majorEastAsia" w:cstheme="majorBidi"/>
-      <w:b/>
-      <w:bCs/>
-      <w:sz w:val="24"/>
-      <w:szCs w:val="26"/>
-    </w:rPr>
-  </w:style>
-  <w:style w:type="character" w:customStyle="1" w:styleId="Heading3Char">
-    <w:name w:val="Heading 3 Char"/>
-    <w:basedOn w:val="DefaultParagraphFont"/>
-    <w:link w:val="Heading3"/>
-    <w:semiHidden/>
-    <w:rsid w:val="000440DB"/>
-    <w:rPr>
-      <w:rFonts w:eastAsiaTheme="majorEastAsia" w:cstheme="majorBidi"/>
-      <w:b/>
-      <w:bCs/>
-      <w:sz w:val="24"/>
-      <w:szCs w:val="24"/>
-    </w:rPr>
-  </w:style>
-  <w:style w:type="character" w:customStyle="1" w:styleId="Heading4Char">
-    <w:name w:val="Heading 4 Char"/>
-    <w:basedOn w:val="DefaultParagraphFont"/>
-    <w:link w:val="Heading4"/>
-    <w:semiHidden/>
-    <w:rsid w:val="000440DB"/>
-    <w:rPr>
-      <w:rFonts w:eastAsiaTheme="majorEastAsia" w:cstheme="majorBidi"/>
-      <w:b/>
-      <w:bCs/>
-      <w:iCs/>
-      <w:sz w:val="24"/>
-      <w:szCs w:val="24"/>
-    </w:rPr>
-  </w:style>
-  <w:style w:type="paragraph" w:styleId="List">
-    <w:name w:val="List"/>
-    <w:basedOn w:val="Normal"/>
-    <w:semiHidden/>
-    <w:unhideWhenUsed/>
-    <w:rsid w:val="00127FA2"/>
-    <w:pPr>
-      <w:ind w:left="360" w:hanging="360"/>
-      <w:contextualSpacing/>
-    </w:pPr>
-  </w:style>
-  <w:style w:type="paragraph" w:styleId="List2">
-    <w:name w:val="List 2"/>
-    <w:basedOn w:val="Normal"/>
-    <w:semiHidden/>
-    <w:unhideWhenUsed/>
-    <w:rsid w:val="00127FA2"/>
-    <w:pPr>
-      <w:ind w:left="720" w:hanging="360"/>
-      <w:contextualSpacing/>
-    </w:pPr>
-  </w:style>
-  <w:style w:type="paragraph" w:styleId="List3">
-    <w:name w:val="List 3"/>
-    <w:basedOn w:val="Normal"/>
-    <w:semiHidden/>
-    <w:unhideWhenUsed/>
-    <w:rsid w:val="00127FA2"/>
-    <w:pPr>
-      <w:ind w:left="1080" w:hanging="360"/>
-      <w:contextualSpacing/>
-    </w:pPr>
-  </w:style>
-  <w:style w:type="paragraph" w:styleId="List4">
-    <w:name w:val="List 4"/>
-    <w:basedOn w:val="Normal"/>
-    <w:rsid w:val="00127FA2"/>
-    <w:pPr>
-      <w:ind w:left="1440" w:hanging="360"/>
-      <w:contextualSpacing/>
-    </w:pPr>
-  </w:style>
-  <w:style w:type="paragraph" w:customStyle="1" w:styleId="List1">
-    <w:name w:val="List 1"/>
-    <w:basedOn w:val="List"/>
-    <w:qFormat/>
-    <w:rsid w:val="00D1688D"/>
-  </w:style>
-  <w:style w:type="paragraph" w:customStyle="1" w:styleId="ClauseHeading">
-    <w:name w:val="ClauseHeading"/>
-    <w:basedOn w:val="Normal"/>
-    <w:qFormat/>
-    <w:rsid w:val="005B4E7F"/>
-    <w:pPr>
-      <w:spacing w:after="120"/>
-      <w:jc w:val="center"/>
-    </w:pPr>
-    <w:rPr>
-      <w:b/>
-      <w:caps/>
-    </w:rPr>
-  </w:style>
-</w:styles>
-</file>
-
-<file path=word/stylesWithEffects.xml><?xml version="1.0" encoding="utf-8"?>
-<w:styles xmlns:wpc="http://schemas.microsoft.com/office/word/2010/wordprocessingCanvas" xmlns:mc="http://schemas.openxmlformats.org/markup-compatibility/2006" xmlns:o="urn:schemas-microsoft-com:office:office" xmlns:r="http://schemas.openxmlformats.org/officeDocument/2006/relationships" xmlns:m="http://schemas.openxmlformats.org/officeDocument/2006/math" xmlns:v="urn:schemas-microsoft-com:vml" xmlns:wp14="http://schemas.microsoft.com/office/word/2010/wordprocessingDrawing" xmlns:wp="http://schemas.openxmlformats.org/drawingml/2006/wordprocessingDrawing" xmlns:w10="urn:schemas-microsoft-com:office:word" xmlns:w="http://schemas.openxmlformats.org/wordprocessingml/2006/main" xmlns:w14="http://schemas.microsoft.com/office/word/2010/wordml" xmlns:wpg="http://schemas.microsoft.com/office/word/2010/wordprocessingGroup" xmlns:wpi="http://schemas.microsoft.com/office/word/2010/wordprocessingInk" xmlns:wne="http://schemas.microsoft.com/office/word/2006/wordml" xmlns:wps="http://schemas.microsoft.com/office/word/2010/wordprocessingShape" mc:Ignorable="w14 wp14">
-  <w:docDefaults>
-    <w:rPrDefault>
-      <w:rPr>
-        <w:rFonts w:ascii="Times New Roman" w:eastAsia="Times New Roman" w:hAnsi="Times New Roman" w:cs="Times New Roman"/>
-        <w:lang w:val="en-US" w:eastAsia="en-US" w:bidi="ar-SA"/>
-      </w:rPr>
-    </w:rPrDefault>
-    <w:pPrDefault/>
-  </w:docDefaults>
-  <w:latentStyles w:defLockedState="0" w:defUIPriority="0" w:defSemiHidden="1" w:defUnhideWhenUsed="1" w:defQFormat="0" w:count="267">
-    <w:lsdException w:name="Normal" w:semiHidden="0" w:unhideWhenUsed="0" w:qFormat="1"/>
-    <w:lsdException w:name="heading 1" w:semiHidden="0" w:unhideWhenUsed="0" w:qFormat="1"/>
-    <w:lsdException w:name="heading 2" w:qFormat="1"/>
-    <w:lsdException w:name="heading 3" w:qFormat="1"/>
-    <w:lsdException w:name="heading 4" w:qFormat="1"/>
-    <w:lsdException w:name="heading 5" w:qFormat="1"/>
-    <w:lsdException w:name="heading 6" w:qFormat="1"/>
-    <w:lsdException w:name="heading 7" w:qFormat="1"/>
-    <w:lsdException w:name="heading 8" w:qFormat="1"/>
-    <w:lsdException w:name="heading 9" w:qFormat="1"/>
-    <w:lsdException w:name="annotation text" w:uiPriority="99"/>
-    <w:lsdException w:name="caption" w:qFormat="1"/>
-    <w:lsdException w:name="annotation reference" w:uiPriority="99"/>
-    <w:lsdException w:name="List Number" w:semiHidden="0" w:unhideWhenUsed="0"/>
-    <w:lsdException w:name="List 4" w:semiHidden="0" w:unhideWhenUsed="0"/>
-    <w:lsdException w:name="List 5" w:semiHidden="0" w:unhideWhenUsed="0"/>
-    <w:lsdException w:name="Title" w:semiHidden="0" w:unhideWhenUsed="0" w:qFormat="1"/>
-    <w:lsdException w:name="Subtitle" w:semiHidden="0" w:unhideWhenUsed="0" w:qFormat="1"/>
-    <w:lsdException w:name="Salutation" w:semiHidden="0" w:unhideWhenUsed="0"/>
-    <w:lsdException w:name="Date" w:semiHidden="0" w:unhideWhenUsed="0"/>
-    <w:lsdException w:name="Body Text First Indent" w:semiHidden="0" w:unhideWhenUsed="0"/>
-    <w:lsdException w:name="Strong" w:semiHidden="0" w:unhideWhenUsed="0" w:qFormat="1"/>
-    <w:lsdException w:name="Emphasis" w:semiHidden="0" w:unhideWhenUsed="0" w:qFormat="1"/>
-    <w:lsdException w:name="Plain Text" w:uiPriority="99"/>
-    <w:lsdException w:name="annotation subject" w:uiPriority="99"/>
-    <w:lsdException w:name="No List" w:uiPriority="99"/>
-    <w:lsdException w:name="Balloon Text" w:uiPriority="99"/>
-    <w:lsdException w:name="Table Grid" w:semiHidden="0" w:uiPriority="59" w:unhideWhenUsed="0"/>
-    <w:lsdException w:name="Placeholder Text" w:uiPriority="99" w:unhideWhenUsed="0"/>
-    <w:lsdException w:name="No Spacing" w:semiHidden="0" w:uiPriority="1" w:unhideWhenUsed="0" w:qFormat="1"/>
-    <w:lsdException w:name="Light Shading" w:semiHidden="0" w:uiPriority="60" w:unhideWhenUsed="0"/>
-    <w:lsdException w:name="Light List" w:semiHidden="0" w:uiPriority="61" w:unhideWhenUsed="0"/>
-    <w:lsdException w:name="Light Grid" w:semiHidden="0" w:uiPriority="62" w:unhideWhenUsed="0"/>
-    <w:lsdException w:name="Medium Shading 1" w:semiHidden="0" w:uiPriority="63" w:unhideWhenUsed="0"/>
-    <w:lsdException w:name="Medium Shading 2" w:semiHidden="0" w:uiPriority="64" w:unhideWhenUsed="0"/>
-    <w:lsdException w:name="Medium List 1" w:semiHidden="0" w:uiPriority="65" w:unhideWhenUsed="0"/>
-    <w:lsdException w:name="Medium List 2" w:semiHidden="0" w:uiPriority="66" w:unhideWhenUsed="0"/>
-    <w:lsdException w:name="Medium Grid 1" w:semiHidden="0" w:uiPriority="67" w:unhideWhenUsed="0"/>
-    <w:lsdException w:name="Medium Grid 2" w:semiHidden="0" w:uiPriority="68" w:unhideWhenUsed="0"/>
-    <w:lsdException w:name="Medium Grid 3" w:semiHidden="0" w:uiPriority="69" w:unhideWhenUsed="0"/>
-    <w:lsdException w:name="Dark List" w:semiHidden="0" w:uiPriority="70" w:unhideWhenUsed="0"/>
-    <w:lsdException w:name="Colorful Shading" w:semiHidden="0" w:uiPriority="71" w:unhideWhenUsed="0"/>
-    <w:lsdException w:name="Colorful List" w:semiHidden="0" w:uiPriority="72" w:unhideWhenUsed="0"/>
-    <w:lsdException w:name="Colorful Grid" w:semiHidden="0" w:uiPriority="73" w:unhideWhenUsed="0"/>
-    <w:lsdException w:name="Light Shading Accent 1" w:semiHidden="0" w:uiPriority="60" w:unhideWhenUsed="0"/>
-    <w:lsdException w:name="Light List Accent 1" w:semiHidden="0" w:uiPriority="61" w:unhideWhenUsed="0"/>
-    <w:lsdException w:name="Light Grid Accent 1" w:semiHidden="0" w:uiPriority="62" w:unhideWhenUsed="0"/>
-    <w:lsdException w:name="Medium Shading 1 Accent 1" w:semiHidden="0" w:uiPriority="63" w:unhideWhenUsed="0"/>
-    <w:lsdException w:name="Medium Shading 2 Accent 1" w:semiHidden="0" w:uiPriority="64" w:unhideWhenUsed="0"/>
-    <w:lsdException w:name="Medium List 1 Accent 1" w:semiHidden="0" w:uiPriority="65" w:unhideWhenUsed="0"/>
-    <w:lsdException w:name="Revision" w:uiPriority="99" w:unhideWhenUsed="0"/>
-    <w:lsdException w:name="List Paragraph" w:semiHidden="0" w:uiPriority="34" w:unhideWhenUsed="0" w:qFormat="1"/>
-    <w:lsdException w:name="Quote" w:semiHidden="0" w:uiPriority="29" w:unhideWhenUsed="0" w:qFormat="1"/>
-    <w:lsdException w:name="Intense Quote" w:semiHidden="0" w:uiPriority="30" w:unhideWhenUsed="0" w:qFormat="1"/>
-    <w:lsdException w:name="Medium List 2 Accent 1" w:semiHidden="0" w:uiPriority="66" w:unhideWhenUsed="0"/>
-    <w:lsdException w:name="Medium Grid 1 Accent 1" w:semiHidden="0" w:uiPriority="67" w:unhideWhenUsed="0"/>
-    <w:lsdException w:name="Medium Grid 2 Accent 1" w:semiHidden="0" w:uiPriority="68" w:unhideWhenUsed="0"/>
-    <w:lsdException w:name="Medium Grid 3 Accent 1" w:semiHidden="0" w:uiPriority="69" w:unhideWhenUsed="0"/>
-    <w:lsdException w:name="Dark List Accent 1" w:semiHidden="0" w:uiPriority="70" w:unhideWhenUsed="0"/>
-    <w:lsdException w:name="Colorful Shading Accent 1" w:semiHidden="0" w:uiPriority="71" w:unhideWhenUsed="0"/>
-    <w:lsdException w:name="Colorful List Accent 1" w:semiHidden="0" w:uiPriority="72" w:unhideWhenUsed="0"/>
-    <w:lsdException w:name="Colorful Grid Accent 1" w:semiHidden="0" w:uiPriority="73" w:unhideWhenUsed="0"/>
-    <w:lsdException w:name="Light Shading Accent 2" w:semiHidden="0" w:uiPriority="60" w:unhideWhenUsed="0"/>
-    <w:lsdException w:name="Light List Accent 2" w:semiHidden="0" w:uiPriority="61" w:unhideWhenUsed="0"/>
-    <w:lsdException w:name="Light Grid Accent 2" w:semiHidden="0" w:uiPriority="62" w:unhideWhenUsed="0"/>
-    <w:lsdException w:name="Medium Shading 1 Accent 2" w:semiHidden="0" w:uiPriority="63" w:unhideWhenUsed="0"/>
-    <w:lsdException w:name="Medium Shading 2 Accent 2" w:semiHidden="0" w:uiPriority="64" w:unhideWhenUsed="0"/>
-    <w:lsdException w:name="Medium List 1 Accent 2" w:semiHidden="0" w:uiPriority="65" w:unhideWhenUsed="0"/>
-    <w:lsdException w:name="Medium List 2 Accent 2" w:semiHidden="0" w:uiPriority="66" w:unhideWhenUsed="0"/>
-    <w:lsdException w:name="Medium Grid 1 Accent 2" w:semiHidden="0" w:uiPriority="67" w:unhideWhenUsed="0"/>
-    <w:lsdException w:name="Medium Grid 2 Accent 2" w:semiHidden="0" w:uiPriority="68" w:unhideWhenUsed="0"/>
-    <w:lsdException w:name="Medium Grid 3 Accent 2" w:semiHidden="0" w:uiPriority="69" w:unhideWhenUsed="0"/>
-    <w:lsdException w:name="Dark List Accent 2" w:semiHidden="0" w:uiPriority="70" w:unhideWhenUsed="0"/>
-    <w:lsdException w:name="Colorful Shading Accent 2" w:semiHidden="0" w:uiPriority="71" w:unhideWhenUsed="0"/>
-    <w:lsdException w:name="Colorful List Accent 2" w:semiHidden="0" w:uiPriority="72" w:unhideWhenUsed="0"/>
-    <w:lsdException w:name="Colorful Grid Accent 2" w:semiHidden="0" w:uiPriority="73" w:unhideWhenUsed="0"/>
-    <w:lsdException w:name="Light Shading Accent 3" w:semiHidden="0" w:uiPriority="60" w:unhideWhenUsed="0"/>
-    <w:lsdException w:name="Light List Accent 3" w:semiHidden="0" w:uiPriority="61" w:unhideWhenUsed="0"/>
-    <w:lsdException w:name="Light Grid Accent 3" w:semiHidden="0" w:uiPriority="62" w:unhideWhenUsed="0"/>
-    <w:lsdException w:name="Medium Shading 1 Accent 3" w:semiHidden="0" w:uiPriority="63" w:unhideWhenUsed="0"/>
-    <w:lsdException w:name="Medium Shading 2 Accent 3" w:semiHidden="0" w:uiPriority="64" w:unhideWhenUsed="0"/>
-    <w:lsdException w:name="Medium List 1 Accent 3" w:semiHidden="0" w:uiPriority="65" w:unhideWhenUsed="0"/>
-    <w:lsdException w:name="Medium List 2 Accent 3" w:semiHidden="0" w:uiPriority="66" w:unhideWhenUsed="0"/>
-    <w:lsdException w:name="Medium Grid 1 Accent 3" w:semiHidden="0" w:uiPriority="67" w:unhideWhenUsed="0"/>
-    <w:lsdException w:name="Medium Grid 2 Accent 3" w:semiHidden="0" w:uiPriority="68" w:unhideWhenUsed="0"/>
-    <w:lsdException w:name="Medium Grid 3 Accent 3" w:semiHidden="0" w:uiPriority="69" w:unhideWhenUsed="0"/>
-    <w:lsdException w:name="Dark List Accent 3" w:semiHidden="0" w:uiPriority="70" w:unhideWhenUsed="0"/>
-    <w:lsdException w:name="Colorful Shading Accent 3" w:semiHidden="0" w:uiPriority="71" w:unhideWhenUsed="0"/>
-    <w:lsdException w:name="Colorful List Accent 3" w:semiHidden="0" w:uiPriority="72" w:unhideWhenUsed="0"/>
-    <w:lsdException w:name="Colorful Grid Accent 3" w:semiHidden="0" w:uiPriority="73" w:unhideWhenUsed="0"/>
-    <w:lsdException w:name="Light Shading Accent 4" w:semiHidden="0" w:uiPriority="60" w:unhideWhenUsed="0"/>
-    <w:lsdException w:name="Light List Accent 4" w:semiHidden="0" w:uiPriority="61" w:unhideWhenUsed="0"/>
-    <w:lsdException w:name="Light Grid Accent 4" w:semiHidden="0" w:uiPriority="62" w:unhideWhenUsed="0"/>
-    <w:lsdException w:name="Medium Shading 1 Accent 4" w:semiHidden="0" w:uiPriority="63" w:unhideWhenUsed="0"/>
-    <w:lsdException w:name="Medium Shading 2 Accent 4" w:semiHidden="0" w:uiPriority="64" w:unhideWhenUsed="0"/>
-    <w:lsdException w:name="Medium List 1 Accent 4" w:semiHidden="0" w:uiPriority="65" w:unhideWhenUsed="0"/>
-    <w:lsdException w:name="Medium List 2 Accent 4" w:semiHidden="0" w:uiPriority="66" w:unhideWhenUsed="0"/>
-    <w:lsdException w:name="Medium Grid 1 Accent 4" w:semiHidden="0" w:uiPriority="67" w:unhideWhenUsed="0"/>
-    <w:lsdException w:name="Medium Grid 2 Accent 4" w:semiHidden="0" w:uiPriority="68" w:unhideWhenUsed="0"/>
-    <w:lsdException w:name="Medium Grid 3 Accent 4" w:semiHidden="0" w:uiPriority="69" w:unhideWhenUsed="0"/>
-    <w:lsdException w:name="Dark List Accent 4" w:semiHidden="0" w:uiPriority="70" w:unhideWhenUsed="0"/>
-    <w:lsdException w:name="Colorful Shading Accent 4" w:semiHidden="0" w:uiPriority="71" w:unhideWhenUsed="0"/>
-    <w:lsdException w:name="Colorful List Accent 4" w:semiHidden="0" w:uiPriority="72" w:unhideWhenUsed="0"/>
-    <w:lsdException w:name="Colorful Grid Accent 4" w:semiHidden="0" w:uiPriority="73" w:unhideWhenUsed="0"/>
-    <w:lsdException w:name="Light Shading Accent 5" w:semiHidden="0" w:uiPriority="60" w:unhideWhenUsed="0"/>
-    <w:lsdException w:name="Light List Accent 5" w:semiHidden="0" w:uiPriority="61" w:unhideWhenUsed="0"/>
-    <w:lsdException w:name="Light Grid Accent 5" w:semiHidden="0" w:uiPriority="62" w:unhideWhenUsed="0"/>
-    <w:lsdException w:name="Medium Shading 1 Accent 5" w:semiHidden="0" w:uiPriority="63" w:unhideWhenUsed="0"/>
-    <w:lsdException w:name="Medium Shading 2 Accent 5" w:semiHidden="0" w:uiPriority="64" w:unhideWhenUsed="0"/>
-    <w:lsdException w:name="Medium List 1 Accent 5" w:semiHidden="0" w:uiPriority="65" w:unhideWhenUsed="0"/>
-    <w:lsdException w:name="Medium List 2 Accent 5" w:semiHidden="0" w:uiPriority="66" w:unhideWhenUsed="0"/>
-    <w:lsdException w:name="Medium Grid 1 Accent 5" w:semiHidden="0" w:uiPriority="67" w:unhideWhenUsed="0"/>
-    <w:lsdException w:name="Medium Grid 2 Accent 5" w:semiHidden="0" w:uiPriority="68" w:unhideWhenUsed="0"/>
-    <w:lsdException w:name="Medium Grid 3 Accent 5" w:semiHidden="0" w:uiPriority="69" w:unhideWhenUsed="0"/>
-    <w:lsdException w:name="Dark List Accent 5" w:semiHidden="0" w:uiPriority="70" w:unhideWhenUsed="0"/>
-    <w:lsdException w:name="Colorful Shading Accent 5" w:semiHidden="0" w:uiPriority="71" w:unhideWhenUsed="0"/>
-    <w:lsdException w:name="Colorful List Accent 5" w:semiHidden="0" w:uiPriority="72" w:unhideWhenUsed="0"/>
-    <w:lsdException w:name="Colorful Grid Accent 5" w:semiHidden="0" w:uiPriority="73" w:unhideWhenUsed="0"/>
-    <w:lsdException w:name="Light Shading Accent 6" w:semiHidden="0" w:uiPriority="60" w:unhideWhenUsed="0"/>
-    <w:lsdException w:name="Light List Accent 6" w:semiHidden="0" w:uiPriority="61" w:unhideWhenUsed="0"/>
-    <w:lsdException w:name="Light Grid Accent 6" w:semiHidden="0" w:uiPriority="62" w:unhideWhenUsed="0"/>
-    <w:lsdException w:name="Medium Shading 1 Accent 6" w:semiHidden="0" w:uiPriority="63" w:unhideWhenUsed="0"/>
-    <w:lsdException w:name="Medium Shading 2 Accent 6" w:semiHidden="0" w:uiPriority="64" w:unhideWhenUsed="0"/>
-    <w:lsdException w:name="Medium List 1 Accent 6" w:semiHidden="0" w:uiPriority="65" w:unhideWhenUsed="0"/>
-    <w:lsdException w:name="Medium List 2 Accent 6" w:semiHidden="0" w:uiPriority="66" w:unhideWhenUsed="0"/>
-    <w:lsdException w:name="Medium Grid 1 Accent 6" w:semiHidden="0" w:uiPriority="67" w:unhideWhenUsed="0"/>
-    <w:lsdException w:name="Medium Grid 2 Accent 6" w:semiHidden="0" w:uiPriority="68" w:unhideWhenUsed="0"/>
-    <w:lsdException w:name="Medium Grid 3 Accent 6" w:semiHidden="0" w:uiPriority="69" w:unhideWhenUsed="0"/>
-    <w:lsdException w:name="Dark List Accent 6" w:semiHidden="0" w:uiPriority="70" w:unhideWhenUsed="0"/>
-    <w:lsdException w:name="Colorful Shading Accent 6" w:semiHidden="0" w:uiPriority="71" w:unhideWhenUsed="0"/>
-    <w:lsdException w:name="Colorful List Accent 6" w:semiHidden="0" w:uiPriority="72" w:unhideWhenUsed="0"/>
-    <w:lsdException w:name="Colorful Grid Accent 6" w:semiHidden="0" w:uiPriority="73" w:unhideWhenUsed="0"/>
-    <w:lsdException w:name="Subtle Emphasis" w:semiHidden="0" w:uiPriority="19" w:unhideWhenUsed="0" w:qFormat="1"/>
-    <w:lsdException w:name="Intense Emphasis" w:semiHidden="0" w:uiPriority="21" w:unhideWhenUsed="0" w:qFormat="1"/>
-    <w:lsdException w:name="Subtle Reference" w:semiHidden="0" w:uiPriority="31" w:unhideWhenUsed="0" w:qFormat="1"/>
-    <w:lsdException w:name="Intense Reference" w:semiHidden="0" w:uiPriority="32" w:unhideWhenUsed="0" w:qFormat="1"/>
-    <w:lsdException w:name="Book Title" w:semiHidden="0" w:uiPriority="33" w:unhideWhenUsed="0" w:qFormat="1"/>
-    <w:lsdException w:name="Bibliography" w:uiPriority="37"/>
-    <w:lsdException w:name="TOC Heading" w:uiPriority="39" w:qFormat="1"/>
+  <w:latentStyles w:defLockedState="0" w:defUIPriority="0" w:defSemiHidden="0" w:defUnhideWhenUsed="0" w:defQFormat="0" w:count="376">
+    <w:lsdException w:name="Normal" w:qFormat="1"/>
+    <w:lsdException w:name="heading 1" w:qFormat="1"/>
+    <w:lsdException w:name="heading 2" w:semiHidden="1" w:unhideWhenUsed="1" w:qFormat="1"/>
+    <w:lsdException w:name="heading 3" w:semiHidden="1" w:unhideWhenUsed="1" w:qFormat="1"/>
+    <w:lsdException w:name="heading 4" w:semiHidden="1" w:unhideWhenUsed="1" w:qFormat="1"/>
+    <w:lsdException w:name="heading 5" w:semiHidden="1" w:unhideWhenUsed="1" w:qFormat="1"/>
+    <w:lsdException w:name="heading 6" w:semiHidden="1" w:unhideWhenUsed="1" w:qFormat="1"/>
+    <w:lsdException w:name="heading 7" w:semiHidden="1" w:unhideWhenUsed="1" w:qFormat="1"/>
+    <w:lsdException w:name="heading 8" w:semiHidden="1" w:unhideWhenUsed="1" w:qFormat="1"/>
+    <w:lsdException w:name="heading 9" w:semiHidden="1" w:unhideWhenUsed="1" w:qFormat="1"/>
+    <w:lsdException w:name="index 1" w:semiHidden="1" w:unhideWhenUsed="1"/>
+    <w:lsdException w:name="index 2" w:semiHidden="1" w:unhideWhenUsed="1"/>
+    <w:lsdException w:name="index 3" w:semiHidden="1" w:unhideWhenUsed="1"/>
+    <w:lsdException w:name="index 4" w:semiHidden="1" w:unhideWhenUsed="1"/>
+    <w:lsdException w:name="index 5" w:semiHidden="1" w:unhideWhenUsed="1"/>
+    <w:lsdException w:name="index 6" w:semiHidden="1" w:unhideWhenUsed="1"/>
+    <w:lsdException w:name="index 7" w:semiHidden="1" w:unhideWhenUsed="1"/>
+    <w:lsdException w:name="index 8" w:semiHidden="1" w:unhideWhenUsed="1"/>
+    <w:lsdException w:name="index 9" w:semiHidden="1" w:unhideWhenUsed="1"/>
+    <w:lsdException w:name="toc 1" w:semiHidden="1" w:unhideWhenUsed="1"/>
+    <w:lsdException w:name="toc 2" w:semiHidden="1" w:unhideWhenUsed="1"/>
+    <w:lsdException w:name="toc 3" w:semiHidden="1" w:unhideWhenUsed="1"/>
+    <w:lsdException w:name="toc 4" w:semiHidden="1" w:unhideWhenUsed="1"/>
+    <w:lsdException w:name="toc 5" w:semiHidden="1" w:unhideWhenUsed="1"/>
+    <w:lsdException w:name="toc 6" w:semiHidden="1" w:unhideWhenUsed="1"/>
+    <w:lsdException w:name="toc 7" w:semiHidden="1" w:unhideWhenUsed="1"/>
+    <w:lsdException w:name="toc 8" w:semiHidden="1" w:unhideWhenUsed="1"/>
+    <w:lsdException w:name="toc 9" w:semiHidden="1" w:unhideWhenUsed="1"/>
+    <w:lsdException w:name="Normal Indent" w:semiHidden="1" w:unhideWhenUsed="1"/>
+    <w:lsdException w:name="footnote text" w:semiHidden="1" w:unhideWhenUsed="1"/>
+    <w:lsdException w:name="annotation text" w:semiHidden="1" w:uiPriority="99" w:unhideWhenUsed="1"/>
+    <w:lsdException w:name="header" w:semiHidden="1" w:unhideWhenUsed="1"/>
+    <w:lsdException w:name="footer" w:semiHidden="1" w:unhideWhenUsed="1"/>
+    <w:lsdException w:name="index heading" w:semiHidden="1" w:unhideWhenUsed="1"/>
+    <w:lsdException w:name="caption" w:semiHidden="1" w:unhideWhenUsed="1" w:qFormat="1"/>
+    <w:lsdException w:name="table of figures" w:semiHidden="1" w:unhideWhenUsed="1"/>
+    <w:lsdException w:name="envelope address" w:semiHidden="1" w:unhideWhenUsed="1"/>
+    <w:lsdException w:name="envelope return" w:semiHidden="1" w:unhideWhenUsed="1"/>
+    <w:lsdException w:name="footnote reference" w:semiHidden="1" w:unhideWhenUsed="1"/>
+    <w:lsdException w:name="annotation reference" w:semiHidden="1" w:uiPriority="99" w:unhideWhenUsed="1"/>
+    <w:lsdException w:name="line number" w:semiHidden="1" w:unhideWhenUsed="1"/>
+    <w:lsdException w:name="page number" w:semiHidden="1" w:unhideWhenUsed="1"/>
+    <w:lsdException w:name="endnote reference" w:semiHidden="1" w:unhideWhenUsed="1"/>
+    <w:lsdException w:name="endnote text" w:semiHidden="1" w:unhideWhenUsed="1"/>
+    <w:lsdException w:name="table of authorities" w:semiHidden="1" w:unhideWhenUsed="1"/>
+    <w:lsdException w:name="macro" w:semiHidden="1" w:unhideWhenUsed="1"/>
+    <w:lsdException w:name="toa heading" w:semiHidden="1" w:unhideWhenUsed="1"/>
+    <w:lsdException w:name="List" w:semiHidden="1" w:unhideWhenUsed="1"/>
+    <w:lsdException w:name="List Bullet" w:semiHidden="1" w:unhideWhenUsed="1"/>
+    <w:lsdException w:name="List 2" w:semiHidden="1" w:unhideWhenUsed="1"/>
+    <w:lsdException w:name="List 3" w:semiHidden="1" w:unhideWhenUsed="1"/>
+    <w:lsdException w:name="List Bullet 2" w:semiHidden="1" w:unhideWhenUsed="1"/>
+    <w:lsdException w:name="List Bullet 3" w:semiHidden="1" w:unhideWhenUsed="1"/>
+    <w:lsdException w:name="List Bullet 4" w:semiHidden="1" w:unhideWhenUsed="1"/>
+    <w:lsdException w:name="List Bullet 5" w:semiHidden="1" w:unhideWhenUsed="1"/>
+    <w:lsdException w:name="List Number 2" w:semiHidden="1" w:unhideWhenUsed="1"/>
+    <w:lsdException w:name="List Number 3" w:semiHidden="1" w:unhideWhenUsed="1"/>
+    <w:lsdException w:name="List Number 4" w:semiHidden="1" w:unhideWhenUsed="1"/>
+    <w:lsdException w:name="List Number 5" w:semiHidden="1" w:unhideWhenUsed="1"/>
+    <w:lsdException w:name="Title" w:qFormat="1"/>
+    <w:lsdException w:name="Closing" w:semiHidden="1" w:unhideWhenUsed="1"/>
+    <w:lsdException w:name="Signature" w:semiHidden="1" w:unhideWhenUsed="1"/>
+    <w:lsdException w:name="Default Paragraph Font" w:semiHidden="1" w:unhideWhenUsed="1"/>
+    <w:lsdException w:name="Body Text" w:semiHidden="1" w:unhideWhenUsed="1"/>
+    <w:lsdException w:name="Body Text Indent" w:semiHidden="1" w:unhideWhenUsed="1"/>
+    <w:lsdException w:name="List Continue" w:semiHidden="1" w:unhideWhenUsed="1"/>
+    <w:lsdException w:name="List Continue 2" w:semiHidden="1" w:unhideWhenUsed="1"/>
+    <w:lsdException w:name="List Continue 3" w:semiHidden="1" w:unhideWhenUsed="1"/>
+    <w:lsdException w:name="List Continue 4" w:semiHidden="1" w:unhideWhenUsed="1"/>
+    <w:lsdException w:name="List Continue 5" w:semiHidden="1" w:unhideWhenUsed="1"/>
+    <w:lsdException w:name="Message Header" w:semiHidden="1" w:unhideWhenUsed="1"/>
+    <w:lsdException w:name="Subtitle" w:qFormat="1"/>
+    <w:lsdException w:name="Body Text First Indent 2" w:semiHidden="1" w:unhideWhenUsed="1"/>
+    <w:lsdException w:name="Note Heading" w:semiHidden="1" w:unhideWhenUsed="1"/>
+    <w:lsdException w:name="Body Text 2" w:semiHidden="1" w:unhideWhenUsed="1"/>
+    <w:lsdException w:name="Body Text 3" w:semiHidden="1" w:unhideWhenUsed="1"/>
+    <w:lsdException w:name="Body Text Indent 2" w:semiHidden="1" w:unhideWhenUsed="1"/>
+    <w:lsdException w:name="Body Text Indent 3" w:semiHidden="1" w:unhideWhenUsed="1"/>
+    <w:lsdException w:name="Block Text" w:semiHidden="1" w:unhideWhenUsed="1"/>
+    <w:lsdException w:name="Hyperlink" w:semiHidden="1" w:unhideWhenUsed="1"/>
+    <w:lsdException w:name="FollowedHyperlink" w:semiHidden="1" w:unhideWhenUsed="1"/>
+    <w:lsdException w:name="Strong" w:qFormat="1"/>
+    <w:lsdException w:name="Emphasis" w:qFormat="1"/>
+    <w:lsdException w:name="Document Map" w:semiHidden="1" w:unhideWhenUsed="1"/>
+    <w:lsdException w:name="Plain Text" w:semiHidden="1" w:uiPriority="99" w:unhideWhenUsed="1"/>
+    <w:lsdException w:name="E-mail Signature" w:semiHidden="1" w:unhideWhenUsed="1"/>
+    <w:lsdException w:name="HTML Top of Form" w:semiHidden="1" w:unhideWhenUsed="1"/>
+    <w:lsdException w:name="HTML Bottom of Form" w:semiHidden="1" w:unhideWhenUsed="1"/>
+    <w:lsdException w:name="Normal (Web)" w:semiHidden="1" w:unhideWhenUsed="1"/>
+    <w:lsdException w:name="HTML Acronym" w:semiHidden="1" w:unhideWhenUsed="1"/>
+    <w:lsdException w:name="HTML Address" w:semiHidden="1" w:unhideWhenUsed="1"/>
+    <w:lsdException w:name="HTML Cite" w:semiHidden="1" w:unhideWhenUsed="1"/>
+    <w:lsdException w:name="HTML Code" w:semiHidden="1" w:unhideWhenUsed="1"/>
+    <w:lsdException w:name="HTML Definition" w:semiHidden="1" w:unhideWhenUsed="1"/>
+    <w:lsdException w:name="HTML Keyboard" w:semiHidden="1" w:unhideWhenUsed="1"/>
+    <w:lsdException w:name="HTML Preformatted" w:semiHidden="1" w:unhideWhenUsed="1"/>
+    <w:lsdException w:name="HTML Sample" w:semiHidden="1" w:unhideWhenUsed="1"/>
+    <w:lsdException w:name="HTML Typewriter" w:semiHidden="1" w:unhideWhenUsed="1"/>
+    <w:lsdException w:name="HTML Variable" w:semiHidden="1" w:unhideWhenUsed="1"/>
+    <w:lsdException w:name="Normal Table" w:semiHidden="1" w:unhideWhenUsed="1"/>
+    <w:lsdException w:name="annotation subject" w:semiHidden="1" w:uiPriority="99" w:unhideWhenUsed="1"/>
+    <w:lsdException w:name="No List" w:semiHidden="1" w:uiPriority="99" w:unhideWhenUsed="1"/>
+    <w:lsdException w:name="Outline List 1" w:semiHidden="1" w:unhideWhenUsed="1"/>
+    <w:lsdException w:name="Outline List 2" w:semiHidden="1" w:unhideWhenUsed="1"/>
+    <w:lsdException w:name="Outline List 3" w:semiHidden="1" w:unhideWhenUsed="1"/>
+    <w:lsdException w:name="Table Simple 1" w:semiHidden="1" w:unhideWhenUsed="1"/>
+    <w:lsdException w:name="Table Simple 2" w:semiHidden="1" w:unhideWhenUsed="1"/>
+    <w:lsdException w:name="Table Simple 3" w:semiHidden="1" w:unhideWhenUsed="1"/>
+    <w:lsdException w:name="Table Classic 1" w:semiHidden="1" w:unhideWhenUsed="1"/>
+    <w:lsdException w:name="Table Classic 2" w:semiHidden="1" w:unhideWhenUsed="1"/>
+    <w:lsdException w:name="Table Classic 3" w:semiHidden="1" w:unhideWhenUsed="1"/>
+    <w:lsdException w:name="Table Classic 4" w:semiHidden="1" w:unhideWhenUsed="1"/>
+    <w:lsdException w:name="Table Colorful 1" w:semiHidden="1" w:unhideWhenUsed="1"/>
+    <w:lsdException w:name="Table Colorful 2" w:semiHidden="1" w:unhideWhenUsed="1"/>
+    <w:lsdException w:name="Table Colorful 3" w:semiHidden="1" w:unhideWhenUsed="1"/>
+    <w:lsdException w:name="Table Columns 1" w:semiHidden="1" w:unhideWhenUsed="1"/>
+    <w:lsdException w:name="Table Columns 2" w:semiHidden="1" w:unhideWhenUsed="1"/>
+    <w:lsdException w:name="Table Columns 3" w:semiHidden="1" w:unhideWhenUsed="1"/>
+    <w:lsdException w:name="Table Columns 4" w:semiHidden="1" w:unhideWhenUsed="1"/>
+    <w:lsdException w:name="Table Columns 5" w:semiHidden="1" w:unhideWhenUsed="1"/>
+    <w:lsdException w:name="Table Grid 1" w:semiHidden="1" w:unhideWhenUsed="1"/>
+    <w:lsdException w:name="Table Grid 2" w:semiHidden="1" w:unhideWhenUsed="1"/>
+    <w:lsdException w:name="Table Grid 3" w:semiHidden="1" w:unhideWhenUsed="1"/>
+    <w:lsdException w:name="Table Grid 4" w:semiHidden="1" w:unhideWhenUsed="1"/>
+    <w:lsdException w:name="Table Grid 5" w:semiHidden="1" w:unhideWhenUsed="1"/>
+    <w:lsdException w:name="Table Grid 6" w:semiHidden="1" w:unhideWhenUsed="1"/>
+    <w:lsdException w:name="Table Grid 7" w:semiHidden="1" w:unhideWhenUsed="1"/>
+    <w:lsdException w:name="Table Grid 8" w:semiHidden="1" w:unhideWhenUsed="1"/>
+    <w:lsdException w:name="Table List 1" w:semiHidden="1" w:unhideWhenUsed="1"/>
+    <w:lsdException w:name="Table List 2" w:semiHidden="1" w:unhideWhenUsed="1"/>
+    <w:lsdException w:name="Table List 3" w:semiHidden="1" w:unhideWhenUsed="1"/>
+    <w:lsdException w:name="Table List 4" w:semiHidden="1" w:unhideWhenUsed="1"/>
+    <w:lsdException w:name="Table List 5" w:semiHidden="1" w:unhideWhenUsed="1"/>
+    <w:lsdException w:name="Table List 6" w:semiHidden="1" w:unhideWhenUsed="1"/>
+    <w:lsdException w:name="Table List 7" w:semiHidden="1" w:unhideWhenUsed="1"/>
+    <w:lsdException w:name="Table List 8" w:semiHidden="1" w:unhideWhenUsed="1"/>
+    <w:lsdException w:name="Table 3D effects 1" w:semiHidden="1" w:unhideWhenUsed="1"/>
+    <w:lsdException w:name="Table 3D effects 2" w:semiHidden="1" w:unhideWhenUsed="1"/>
+    <w:lsdException w:name="Table 3D effects 3" w:semiHidden="1" w:unhideWhenUsed="1"/>
+    <w:lsdException w:name="Table Contemporary" w:semiHidden="1" w:unhideWhenUsed="1"/>
+    <w:lsdException w:name="Table Elegant" w:semiHidden="1" w:unhideWhenUsed="1"/>
+    <w:lsdException w:name="Table Professional" w:semiHidden="1" w:unhideWhenUsed="1"/>
+    <w:lsdException w:name="Table Subtle 1" w:semiHidden="1" w:unhideWhenUsed="1"/>
+    <w:lsdException w:name="Table Subtle 2" w:semiHidden="1" w:unhideWhenUsed="1"/>
+    <w:lsdException w:name="Table Web 1" w:semiHidden="1" w:unhideWhenUsed="1"/>
+    <w:lsdException w:name="Table Web 2" w:semiHidden="1" w:unhideWhenUsed="1"/>
+    <w:lsdException w:name="Table Web 3" w:semiHidden="1" w:unhideWhenUsed="1"/>
+    <w:lsdException w:name="Balloon Text" w:semiHidden="1" w:uiPriority="99" w:unhideWhenUsed="1"/>
+    <w:lsdException w:name="Table Grid" w:semiHidden="1" w:uiPriority="59" w:unhideWhenUsed="1"/>
+    <w:lsdException w:name="Table Theme" w:semiHidden="1" w:unhideWhenUsed="1"/>
+    <w:lsdException w:name="Placeholder Text" w:semiHidden="1" w:uiPriority="99"/>
+    <w:lsdException w:name="No Spacing" w:uiPriority="1" w:qFormat="1"/>
+    <w:lsdException w:name="Light Shading" w:uiPriority="60"/>
+    <w:lsdException w:name="Light List" w:uiPriority="61"/>
+    <w:lsdException w:name="Light Grid" w:uiPriority="62"/>
+    <w:lsdException w:name="Medium Shading 1" w:uiPriority="63"/>
+    <w:lsdException w:name="Medium Shading 2" w:uiPriority="64"/>
+    <w:lsdException w:name="Medium List 1" w:uiPriority="65"/>
+    <w:lsdException w:name="Medium List 2" w:uiPriority="66"/>
+    <w:lsdException w:name="Medium Grid 1" w:uiPriority="67"/>
+    <w:lsdException w:name="Medium Grid 2" w:uiPriority="68"/>
+    <w:lsdException w:name="Medium Grid 3" w:uiPriority="69"/>
+    <w:lsdException w:name="Dark List" w:uiPriority="70"/>
+    <w:lsdException w:name="Colorful Shading" w:uiPriority="71"/>
+    <w:lsdException w:name="Colorful List" w:uiPriority="72"/>
+    <w:lsdException w:name="Colorful Grid" w:uiPriority="73"/>
+    <w:lsdException w:name="Light Shading Accent 1" w:uiPriority="60"/>
+    <w:lsdException w:name="Light List Accent 1" w:uiPriority="61"/>
+    <w:lsdException w:name="Light Grid Accent 1" w:uiPriority="62"/>
+    <w:lsdException w:name="Medium Shading 1 Accent 1" w:uiPriority="63"/>
+    <w:lsdException w:name="Medium Shading 2 Accent 1" w:uiPriority="64"/>
+    <w:lsdException w:name="Medium List 1 Accent 1" w:uiPriority="65"/>
+    <w:lsdException w:name="Revision" w:semiHidden="1" w:uiPriority="99"/>
+    <w:lsdException w:name="List Paragraph" w:uiPriority="34" w:qFormat="1"/>
+    <w:lsdException w:name="Quote" w:uiPriority="29" w:qFormat="1"/>
+    <w:lsdException w:name="Intense Quote" w:uiPriority="30" w:qFormat="1"/>
+    <w:lsdException w:name="Medium List 2 Accent 1" w:uiPriority="66"/>
+    <w:lsdException w:name="Medium Grid 1 Accent 1" w:uiPriority="67"/>
+    <w:lsdException w:name="Medium Grid 2 Accent 1" w:uiPriority="68"/>
+    <w:lsdException w:name="Medium Grid 3 Accent 1" w:uiPriority="69"/>
+    <w:lsdException w:name="Dark List Accent 1" w:uiPriority="70"/>
+    <w:lsdException w:name="Colorful Shading Accent 1" w:uiPriority="71"/>
+    <w:lsdException w:name="Colorful List Accent 1" w:uiPriority="72"/>
+    <w:lsdException w:name="Colorful Grid Accent 1" w:uiPriority="73"/>
+    <w:lsdException w:name="Light Shading Accent 2" w:uiPriority="60"/>
+    <w:lsdException w:name="Light List Accent 2" w:uiPriority="61"/>
+    <w:lsdException w:name="Light Grid Accent 2" w:uiPriority="62"/>
+    <w:lsdException w:name="Medium Shading 1 Accent 2" w:uiPriority="63"/>
+    <w:lsdException w:name="Medium Shading 2 Accent 2" w:uiPriority="64"/>
+    <w:lsdException w:name="Medium List 1 Accent 2" w:uiPriority="65"/>
+    <w:lsdException w:name="Medium List 2 Accent 2" w:uiPriority="66"/>
+    <w:lsdException w:name="Medium Grid 1 Accent 2" w:uiPriority="67"/>
+    <w:lsdException w:name="Medium Grid 2 Accent 2" w:uiPriority="68"/>
+    <w:lsdException w:name="Medium Grid 3 Accent 2" w:uiPriority="69"/>
+    <w:lsdException w:name="Dark List Accent 2" w:uiPriority="70"/>
+    <w:lsdException w:name="Colorful Shading Accent 2" w:uiPriority="71"/>
+    <w:lsdException w:name="Colorful List Accent 2" w:uiPriority="72"/>
+    <w:lsdException w:name="Colorful Grid Accent 2" w:uiPriority="73"/>
+    <w:lsdException w:name="Light Shading Accent 3" w:uiPriority="60"/>
+    <w:lsdException w:name="Light List Accent 3" w:uiPriority="61"/>
+    <w:lsdException w:name="Light Grid Accent 3" w:uiPriority="62"/>
+    <w:lsdException w:name="Medium Shading 1 Accent 3" w:uiPriority="63"/>
+    <w:lsdException w:name="Medium Shading 2 Accent 3" w:uiPriority="64"/>
+    <w:lsdException w:name="Medium List 1 Accent 3" w:uiPriority="65"/>
+    <w:lsdException w:name="Medium List 2 Accent 3" w:uiPriority="66"/>
+    <w:lsdException w:name="Medium Grid 1 Accent 3" w:uiPriority="67"/>
+    <w:lsdException w:name="Medium Grid 2 Accent 3" w:uiPriority="68"/>
+    <w:lsdException w:name="Medium Grid 3 Accent 3" w:uiPriority="69"/>
+    <w:lsdException w:name="Dark List Accent 3" w:uiPriority="70"/>
+    <w:lsdException w:name="Colorful Shading Accent 3" w:uiPriority="71"/>
+    <w:lsdException w:name="Colorful List Accent 3" w:uiPriority="72"/>
+    <w:lsdException w:name="Colorful Grid Accent 3" w:uiPriority="73"/>
+    <w:lsdException w:name="Light Shading Accent 4" w:uiPriority="60"/>
+    <w:lsdException w:name="Light List Accent 4" w:uiPriority="61"/>
+    <w:lsdException w:name="Light Grid Accent 4" w:uiPriority="62"/>
+    <w:lsdException w:name="Medium Shading 1 Accent 4" w:uiPriority="63"/>
+    <w:lsdException w:name="Medium Shading 2 Accent 4" w:uiPriority="64"/>
+    <w:lsdException w:name="Medium List 1 Accent 4" w:uiPriority="65"/>
+    <w:lsdException w:name="Medium List 2 Accent 4" w:uiPriority="66"/>
+    <w:lsdException w:name="Medium Grid 1 Accent 4" w:uiPriority="67"/>
+    <w:lsdException w:name="Medium Grid 2 Accent 4" w:uiPriority="68"/>
+    <w:lsdException w:name="Medium Grid 3 Accent 4" w:uiPriority="69"/>
+    <w:lsdException w:name="Dark List Accent 4" w:uiPriority="70"/>
+    <w:lsdException w:name="Colorful Shading Accent 4" w:uiPriority="71"/>
+    <w:lsdException w:name="Colorful List Accent 4" w:uiPriority="72"/>
+    <w:lsdException w:name="Colorful Grid Accent 4" w:uiPriority="73"/>
+    <w:lsdException w:name="Light Shading Accent 5" w:uiPriority="60"/>
+    <w:lsdException w:name="Light List Accent 5" w:uiPriority="61"/>
+    <w:lsdException w:name="Light Grid Accent 5" w:uiPriority="62"/>
+    <w:lsdException w:name="Medium Shading 1 Accent 5" w:uiPriority="63"/>
+    <w:lsdException w:name="Medium Shading 2 Accent 5" w:uiPriority="64"/>
+    <w:lsdException w:name="Medium List 1 Accent 5" w:uiPriority="65"/>
+    <w:lsdException w:name="Medium List 2 Accent 5" w:uiPriority="66"/>
+    <w:lsdException w:name="Medium Grid 1 Accent 5" w:uiPriority="67"/>
+    <w:lsdException w:name="Medium Grid 2 Accent 5" w:uiPriority="68"/>
+    <w:lsdException w:name="Medium Grid 3 Accent 5" w:uiPriority="69"/>
+    <w:lsdException w:name="Dark List Accent 5" w:uiPriority="70"/>
+    <w:lsdException w:name="Colorful Shading Accent 5" w:uiPriority="71"/>
+    <w:lsdException w:name="Colorful List Accent 5" w:uiPriority="72"/>
+    <w:lsdException w:name="Colorful Grid Accent 5" w:uiPriority="73"/>
+    <w:lsdException w:name="Light Shading Accent 6" w:uiPriority="60"/>
+    <w:lsdException w:name="Light List Accent 6" w:uiPriority="61"/>
+    <w:lsdException w:name="Light Grid Accent 6" w:uiPriority="62"/>
+    <w:lsdException w:name="Medium Shading 1 Accent 6" w:uiPriority="63"/>
+    <w:lsdException w:name="Medium Shading 2 Accent 6" w:uiPriority="64"/>
+    <w:lsdException w:name="Medium List 1 Accent 6" w:uiPriority="65"/>
+    <w:lsdException w:name="Medium List 2 Accent 6" w:uiPriority="66"/>
+    <w:lsdException w:name="Medium Grid 1 Accent 6" w:uiPriority="67"/>
+    <w:lsdException w:name="Medium Grid 2 Accent 6" w:uiPriority="68"/>
+    <w:lsdException w:name="Medium Grid 3 Accent 6" w:uiPriority="69"/>
+    <w:lsdException w:name="Dark List Accent 6" w:uiPriority="70"/>
+    <w:lsdException w:name="Colorful Shading Accent 6" w:uiPriority="71"/>
+    <w:lsdException w:name="Colorful List Accent 6" w:uiPriority="72"/>
+    <w:lsdException w:name="Colorful Grid Accent 6" w:uiPriority="73"/>
+    <w:lsdException w:name="Subtle Emphasis" w:uiPriority="19" w:qFormat="1"/>
+    <w:lsdException w:name="Intense Emphasis" w:uiPriority="21" w:qFormat="1"/>
+    <w:lsdException w:name="Subtle Reference" w:uiPriority="31" w:qFormat="1"/>
+    <w:lsdException w:name="Intense Reference" w:uiPriority="32" w:qFormat="1"/>
+    <w:lsdException w:name="Book Title" w:uiPriority="33" w:qFormat="1"/>
+    <w:lsdException w:name="Bibliography" w:semiHidden="1" w:uiPriority="37" w:unhideWhenUsed="1"/>
+    <w:lsdException w:name="TOC Heading" w:semiHidden="1" w:uiPriority="39" w:unhideWhenUsed="1" w:qFormat="1"/>
+    <w:lsdException w:name="Plain Table 1" w:uiPriority="41"/>
+    <w:lsdException w:name="Plain Table 2" w:uiPriority="42"/>
+    <w:lsdException w:name="Plain Table 3" w:uiPriority="43"/>
+    <w:lsdException w:name="Plain Table 4" w:uiPriority="44"/>
+    <w:lsdException w:name="Plain Table 5" w:uiPriority="45"/>
+    <w:lsdException w:name="Grid Table Light" w:uiPriority="40"/>
+    <w:lsdException w:name="Grid Table 1 Light" w:uiPriority="46"/>
+    <w:lsdException w:name="Grid Table 2" w:uiPriority="47"/>
+    <w:lsdException w:name="Grid Table 3" w:uiPriority="48"/>
+    <w:lsdException w:name="Grid Table 4" w:uiPriority="49"/>
+    <w:lsdException w:name="Grid Table 5 Dark" w:uiPriority="50"/>
+    <w:lsdException w:name="Grid Table 6 Colorful" w:uiPriority="51"/>
+    <w:lsdException w:name="Grid Table 7 Colorful" w:uiPriority="52"/>
+    <w:lsdException w:name="Grid Table 1 Light Accent 1" w:uiPriority="46"/>
+    <w:lsdException w:name="Grid Table 2 Accent 1" w:uiPriority="47"/>
+    <w:lsdException w:name="Grid Table 3 Accent 1" w:uiPriority="48"/>
+    <w:lsdException w:name="Grid Table 4 Accent 1" w:uiPriority="49"/>
+    <w:lsdException w:name="Grid Table 5 Dark Accent 1" w:uiPriority="50"/>
+    <w:lsdException w:name="Grid Table 6 Colorful Accent 1" w:uiPriority="51"/>
+    <w:lsdException w:name="Grid Table 7 Colorful Accent 1" w:uiPriority="52"/>
+    <w:lsdException w:name="Grid Table 1 Light Accent 2" w:uiPriority="46"/>
+    <w:lsdException w:name="Grid Table 2 Accent 2" w:uiPriority="47"/>
+    <w:lsdException w:name="Grid Table 3 Accent 2" w:uiPriority="48"/>
+    <w:lsdException w:name="Grid Table 4 Accent 2" w:uiPriority="49"/>
+    <w:lsdException w:name="Grid Table 5 Dark Accent 2" w:uiPriority="50"/>
+    <w:lsdException w:name="Grid Table 6 Colorful Accent 2" w:uiPriority="51"/>
+    <w:lsdException w:name="Grid Table 7 Colorful Accent 2" w:uiPriority="52"/>
+    <w:lsdException w:name="Grid Table 1 Light Accent 3" w:uiPriority="46"/>
+    <w:lsdException w:name="Grid Table 2 Accent 3" w:uiPriority="47"/>
+    <w:lsdException w:name="Grid Table 3 Accent 3" w:uiPriority="48"/>
+    <w:lsdException w:name="Grid Table 4 Accent 3" w:uiPriority="49"/>
+    <w:lsdException w:name="Grid Table 5 Dark Accent 3" w:uiPriority="50"/>
+    <w:lsdException w:name="Grid Table 6 Colorful Accent 3" w:uiPriority="51"/>
+    <w:lsdException w:name="Grid Table 7 Colorful Accent 3" w:uiPriority="52"/>
+    <w:lsdException w:name="Grid Table 1 Light Accent 4" w:uiPriority="46"/>
+    <w:lsdException w:name="Grid Table 2 Accent 4" w:uiPriority="47"/>
+    <w:lsdException w:name="Grid Table 3 Accent 4" w:uiPriority="48"/>
+    <w:lsdException w:name="Grid Table 4 Accent 4" w:uiPriority="49"/>
+    <w:lsdException w:name="Grid Table 5 Dark Accent 4" w:uiPriority="50"/>
+    <w:lsdException w:name="Grid Table 6 Colorful Accent 4" w:uiPriority="51"/>
+    <w:lsdException w:name="Grid Table 7 Colorful Accent 4" w:uiPriority="52"/>
+    <w:lsdException w:name="Grid Table 1 Light Accent 5" w:uiPriority="46"/>
+    <w:lsdException w:name="Grid Table 2 Accent 5" w:uiPriority="47"/>
+    <w:lsdException w:name="Grid Table 3 Accent 5" w:uiPriority="48"/>
+    <w:lsdException w:name="Grid Table 4 Accent 5" w:uiPriority="49"/>
+    <w:lsdException w:name="Grid Table 5 Dark Accent 5" w:uiPriority="50"/>
+    <w:lsdException w:name="Grid Table 6 Colorful Accent 5" w:uiPriority="51"/>
+    <w:lsdException w:name="Grid Table 7 Colorful Accent 5" w:uiPriority="52"/>
+    <w:lsdException w:name="Grid Table 1 Light Accent 6" w:uiPriority="46"/>
+    <w:lsdException w:name="Grid Table 2 Accent 6" w:uiPriority="47"/>
+    <w:lsdException w:name="Grid Table 3 Accent 6" w:uiPriority="48"/>
+    <w:lsdException w:name="Grid Table 4 Accent 6" w:uiPriority="49"/>
+    <w:lsdException w:name="Grid Table 5 Dark Accent 6" w:uiPriority="50"/>
+    <w:lsdException w:name="Grid Table 6 Colorful Accent 6" w:uiPriority="51"/>
+    <w:lsdException w:name="Grid Table 7 Colorful Accent 6" w:uiPriority="52"/>
+    <w:lsdException w:name="List Table 1 Light" w:uiPriority="46"/>
+    <w:lsdException w:name="List Table 2" w:uiPriority="47"/>
+    <w:lsdException w:name="List Table 3" w:uiPriority="48"/>
+    <w:lsdException w:name="List Table 4" w:uiPriority="49"/>
+    <w:lsdException w:name="List Table 5 Dark" w:uiPriority="50"/>
+    <w:lsdException w:name="List Table 6 Colorful" w:uiPriority="51"/>
+    <w:lsdException w:name="List Table 7 Colorful" w:uiPriority="52"/>
+    <w:lsdException w:name="List Table 1 Light Accent 1" w:uiPriority="46"/>
+    <w:lsdException w:name="List Table 2 Accent 1" w:uiPriority="47"/>
+    <w:lsdException w:name="List Table 3 Accent 1" w:uiPriority="48"/>
+    <w:lsdException w:name="List Table 4 Accent 1" w:uiPriority="49"/>
+    <w:lsdException w:name="List Table 5 Dark Accent 1" w:uiPriority="50"/>
+    <w:lsdException w:name="List Table 6 Colorful Accent 1" w:uiPriority="51"/>
+    <w:lsdException w:name="List Table 7 Colorful Accent 1" w:uiPriority="52"/>
+    <w:lsdException w:name="List Table 1 Light Accent 2" w:uiPriority="46"/>
+    <w:lsdException w:name="List Table 2 Accent 2" w:uiPriority="47"/>
+    <w:lsdException w:name="List Table 3 Accent 2" w:uiPriority="48"/>
+    <w:lsdException w:name="List Table 4 Accent 2" w:uiPriority="49"/>
+    <w:lsdException w:name="List Table 5 Dark Accent 2" w:uiPriority="50"/>
+    <w:lsdException w:name="List Table 6 Colorful Accent 2" w:uiPriority="51"/>
+    <w:lsdException w:name="List Table 7 Colorful Accent 2" w:uiPriority="52"/>
+    <w:lsdException w:name="List Table 1 Light Accent 3" w:uiPriority="46"/>
+    <w:lsdException w:name="List Table 2 Accent 3" w:uiPriority="47"/>
+    <w:lsdException w:name="List Table 3 Accent 3" w:uiPriority="48"/>
+    <w:lsdException w:name="List Table 4 Accent 3" w:uiPriority="49"/>
+    <w:lsdException w:name="List Table 5 Dark Accent 3" w:uiPriority="50"/>
+    <w:lsdException w:name="List Table 6 Colorful Accent 3" w:uiPriority="51"/>
+    <w:lsdException w:name="List Table 7 Colorful Accent 3" w:uiPriority="52"/>
+    <w:lsdException w:name="List Table 1 Light Accent 4" w:uiPriority="46"/>
+    <w:lsdException w:name="List Table 2 Accent 4" w:uiPriority="47"/>
+    <w:lsdException w:name="List Table 3 Accent 4" w:uiPriority="48"/>
+    <w:lsdException w:name="List Table 4 Accent 4" w:uiPriority="49"/>
+    <w:lsdException w:name="List Table 5 Dark Accent 4" w:uiPriority="50"/>
+    <w:lsdException w:name="List Table 6 Colorful Accent 4" w:uiPriority="51"/>
+    <w:lsdException w:name="List Table 7 Colorful Accent 4" w:uiPriority="52"/>
+    <w:lsdException w:name="List Table 1 Light Accent 5" w:uiPriority="46"/>
+    <w:lsdException w:name="List Table 2 Accent 5" w:uiPriority="47"/>
+    <w:lsdException w:name="List Table 3 Accent 5" w:uiPriority="48"/>
+    <w:lsdException w:name="List Table 4 Accent 5" w:uiPriority="49"/>
+    <w:lsdException w:name="List Table 5 Dark Accent 5" w:uiPriority="50"/>
+    <w:lsdException w:name="List Table 6 Colorful Accent 5" w:uiPriority="51"/>
+    <w:lsdException w:name="List Table 7 Colorful Accent 5" w:uiPriority="52"/>
+    <w:lsdException w:name="List Table 1 Light Accent 6" w:uiPriority="46"/>
+    <w:lsdException w:name="List Table 2 Accent 6" w:uiPriority="47"/>
+    <w:lsdException w:name="List Table 3 Accent 6" w:uiPriority="48"/>
+    <w:lsdException w:name="List Table 4 Accent 6" w:uiPriority="49"/>
+    <w:lsdException w:name="List Table 5 Dark Accent 6" w:uiPriority="50"/>
+    <w:lsdException w:name="List Table 6 Colorful Accent 6" w:uiPriority="51"/>
+    <w:lsdException w:name="List Table 7 Colorful Accent 6" w:uiPriority="52"/>
+    <w:lsdException w:name="Mention" w:semiHidden="1" w:uiPriority="99" w:unhideWhenUsed="1"/>
+    <w:lsdException w:name="Smart Hyperlink" w:semiHidden="1" w:uiPriority="99" w:unhideWhenUsed="1"/>
+    <w:lsdException w:name="Hashtag" w:semiHidden="1" w:uiPriority="99" w:unhideWhenUsed="1"/>
+    <w:lsdException w:name="Unresolved Mention" w:semiHidden="1" w:uiPriority="99" w:unhideWhenUsed="1"/>
+    <w:lsdException w:name="Smart Link" w:semiHidden="1" w:uiPriority="99" w:unhideWhenUsed="1"/>
   </w:latentStyles>
   <w:style w:type="paragraph" w:default="1" w:styleId="Normal">
     <w:name w:val="Normal"/>

</xml_diff>